<commit_message>
Added a few queries
</commit_message>
<xml_diff>
--- a/Report Draft.docx
+++ b/Report Draft.docx
@@ -15,6 +15,27 @@
         <w:t>1NF – Looked for connections between everything. Saw how it related. Found the PK. Only 1</w:t>
       </w:r>
     </w:p>
+    <w:p>
+      <w:pPr>
+        <w:pStyle w:val="ListParagraph"/>
+        <w:numPr>
+          <w:ilvl w:val="0"/>
+          <w:numId w:val="1"/>
+        </w:numPr>
+      </w:pPr>
+      <w:r>
+        <w:t>Removed calculated data. All the true and false stuff</w:t>
+      </w:r>
+    </w:p>
+    <w:p>
+      <w:pPr>
+        <w:pStyle w:val="ListParagraph"/>
+        <w:numPr>
+          <w:ilvl w:val="0"/>
+          <w:numId w:val="1"/>
+        </w:numPr>
+      </w:pPr>
+    </w:p>
     <w:p/>
     <w:p/>
     <w:p>
@@ -55,7 +76,65 @@
         <w:t xml:space="preserve"> Test for each signal, a threshold table for each signal. Later found that was a bad way. Reduced size and reduce complexity. </w:t>
       </w:r>
     </w:p>
+    <w:p/>
     <w:p>
+      <w:r>
+        <w:t xml:space="preserve">Entering data, found that I was referring to </w:t>
+      </w:r>
+      <w:proofErr w:type="spellStart"/>
+      <w:r>
+        <w:t>TestingDevice</w:t>
+      </w:r>
+      <w:r>
+        <w:t>’s</w:t>
+      </w:r>
+      <w:proofErr w:type="spellEnd"/>
+      <w:r>
+        <w:t xml:space="preserve"> PK by </w:t>
+      </w:r>
+      <w:proofErr w:type="spellStart"/>
+      <w:r>
+        <w:t>TestingDeviceID</w:t>
+      </w:r>
+      <w:proofErr w:type="spellEnd"/>
+      <w:r>
+        <w:t xml:space="preserve"> in </w:t>
+      </w:r>
+      <w:proofErr w:type="spellStart"/>
+      <w:r>
+        <w:t>WorkOrder</w:t>
+      </w:r>
+      <w:proofErr w:type="spellEnd"/>
+      <w:r>
+        <w:t xml:space="preserve">. Wasn’t consistent due to </w:t>
+      </w:r>
+      <w:proofErr w:type="spellStart"/>
+      <w:r>
+        <w:t>TestingDevice</w:t>
+      </w:r>
+      <w:r>
+        <w:t>’s</w:t>
+      </w:r>
+      <w:proofErr w:type="spellEnd"/>
+      <w:r>
+        <w:t xml:space="preserve"> PK was </w:t>
+      </w:r>
+      <w:proofErr w:type="spellStart"/>
+      <w:r>
+        <w:t>DeviceSerialNo</w:t>
+      </w:r>
+      <w:proofErr w:type="spellEnd"/>
+      <w:r>
+        <w:t xml:space="preserve">. Changed this to </w:t>
+      </w:r>
+      <w:proofErr w:type="spellStart"/>
+      <w:r>
+        <w:t>DeviceSerialNo</w:t>
+      </w:r>
+      <w:proofErr w:type="spellEnd"/>
+      <w:r>
+        <w:t xml:space="preserve"> to make it consistent. </w:t>
+      </w:r>
       <w:bookmarkStart w:id="0" w:name="_GoBack"/>
       <w:bookmarkEnd w:id="0"/>
     </w:p>
@@ -67,6 +146,126 @@
     </w:sectPr>
   </w:body>
 </w:document>
+</file>
+
+<file path=word/numbering.xml><?xml version="1.0" encoding="utf-8"?>
+<w:numbering xmlns:wpc="http://schemas.microsoft.com/office/word/2010/wordprocessingCanvas" xmlns:cx="http://schemas.microsoft.com/office/drawing/2014/chartex" xmlns:cx1="http://schemas.microsoft.com/office/drawing/2015/9/8/chartex" xmlns:cx2="http://schemas.microsoft.com/office/drawing/2015/10/21/chartex" xmlns:cx3="http://schemas.microsoft.com/office/drawing/2016/5/9/chartex" xmlns:cx4="http://schemas.microsoft.com/office/drawing/2016/5/10/chartex" xmlns:cx5="http://schemas.microsoft.com/office/drawing/2016/5/11/chartex" xmlns:cx6="http://schemas.microsoft.com/office/drawing/2016/5/12/chartex" xmlns:cx7="http://schemas.microsoft.com/office/drawing/2016/5/13/chartex" xmlns:cx8="http://schemas.microsoft.com/office/drawing/2016/5/14/chartex" xmlns:mc="http://schemas.openxmlformats.org/markup-compatibility/2006" xmlns:aink="http://schemas.microsoft.com/office/drawing/2016/ink" xmlns:am3d="http://schemas.microsoft.com/office/drawing/2017/model3d" xmlns:o="urn:schemas-microsoft-com:office:office" xmlns:r="http://schemas.openxmlformats.org/officeDocument/2006/relationships" xmlns:m="http://schemas.openxmlformats.org/officeDocument/2006/math" xmlns:v="urn:schemas-microsoft-com:vml" xmlns:wp14="http://schemas.microsoft.com/office/word/2010/wordprocessingDrawing" xmlns:wp="http://schemas.openxmlformats.org/drawingml/2006/wordprocessingDrawing" xmlns:w10="urn:schemas-microsoft-com:office:word" xmlns:w="http://schemas.openxmlformats.org/wordprocessingml/2006/main" xmlns:w14="http://schemas.microsoft.com/office/word/2010/wordml" xmlns:w15="http://schemas.microsoft.com/office/word/2012/wordml" xmlns:w16cid="http://schemas.microsoft.com/office/word/2016/wordml/cid" xmlns:w16se="http://schemas.microsoft.com/office/word/2015/wordml/symex" xmlns:wpg="http://schemas.microsoft.com/office/word/2010/wordprocessingGroup" xmlns:wpi="http://schemas.microsoft.com/office/word/2010/wordprocessingInk" xmlns:wne="http://schemas.microsoft.com/office/word/2006/wordml" xmlns:wps="http://schemas.microsoft.com/office/word/2010/wordprocessingShape" mc:Ignorable="w14 w15 w16se w16cid wp14">
+  <w:abstractNum w:abstractNumId="0" w15:restartNumberingAfterBreak="0">
+    <w:nsid w:val="41772946"/>
+    <w:multiLevelType w:val="hybridMultilevel"/>
+    <w:tmpl w:val="4A284FEE"/>
+    <w:lvl w:ilvl="0" w:tplc="7A382AD4">
+      <w:numFmt w:val="bullet"/>
+      <w:lvlText w:val="-"/>
+      <w:lvlJc w:val="left"/>
+      <w:pPr>
+        <w:ind w:left="720" w:hanging="360"/>
+      </w:pPr>
+      <w:rPr>
+        <w:rFonts w:ascii="Calibri" w:eastAsiaTheme="minorEastAsia" w:hAnsi="Calibri" w:cs="Calibri" w:hint="default"/>
+      </w:rPr>
+    </w:lvl>
+    <w:lvl w:ilvl="1" w:tplc="14090003" w:tentative="1">
+      <w:start w:val="1"/>
+      <w:numFmt w:val="bullet"/>
+      <w:lvlText w:val="o"/>
+      <w:lvlJc w:val="left"/>
+      <w:pPr>
+        <w:ind w:left="1440" w:hanging="360"/>
+      </w:pPr>
+      <w:rPr>
+        <w:rFonts w:ascii="Courier New" w:hAnsi="Courier New" w:cs="Courier New" w:hint="default"/>
+      </w:rPr>
+    </w:lvl>
+    <w:lvl w:ilvl="2" w:tplc="14090005" w:tentative="1">
+      <w:start w:val="1"/>
+      <w:numFmt w:val="bullet"/>
+      <w:lvlText w:val=""/>
+      <w:lvlJc w:val="left"/>
+      <w:pPr>
+        <w:ind w:left="2160" w:hanging="360"/>
+      </w:pPr>
+      <w:rPr>
+        <w:rFonts w:ascii="Wingdings" w:hAnsi="Wingdings" w:hint="default"/>
+      </w:rPr>
+    </w:lvl>
+    <w:lvl w:ilvl="3" w:tplc="14090001" w:tentative="1">
+      <w:start w:val="1"/>
+      <w:numFmt w:val="bullet"/>
+      <w:lvlText w:val=""/>
+      <w:lvlJc w:val="left"/>
+      <w:pPr>
+        <w:ind w:left="2880" w:hanging="360"/>
+      </w:pPr>
+      <w:rPr>
+        <w:rFonts w:ascii="Symbol" w:hAnsi="Symbol" w:hint="default"/>
+      </w:rPr>
+    </w:lvl>
+    <w:lvl w:ilvl="4" w:tplc="14090003" w:tentative="1">
+      <w:start w:val="1"/>
+      <w:numFmt w:val="bullet"/>
+      <w:lvlText w:val="o"/>
+      <w:lvlJc w:val="left"/>
+      <w:pPr>
+        <w:ind w:left="3600" w:hanging="360"/>
+      </w:pPr>
+      <w:rPr>
+        <w:rFonts w:ascii="Courier New" w:hAnsi="Courier New" w:cs="Courier New" w:hint="default"/>
+      </w:rPr>
+    </w:lvl>
+    <w:lvl w:ilvl="5" w:tplc="14090005" w:tentative="1">
+      <w:start w:val="1"/>
+      <w:numFmt w:val="bullet"/>
+      <w:lvlText w:val=""/>
+      <w:lvlJc w:val="left"/>
+      <w:pPr>
+        <w:ind w:left="4320" w:hanging="360"/>
+      </w:pPr>
+      <w:rPr>
+        <w:rFonts w:ascii="Wingdings" w:hAnsi="Wingdings" w:hint="default"/>
+      </w:rPr>
+    </w:lvl>
+    <w:lvl w:ilvl="6" w:tplc="14090001" w:tentative="1">
+      <w:start w:val="1"/>
+      <w:numFmt w:val="bullet"/>
+      <w:lvlText w:val=""/>
+      <w:lvlJc w:val="left"/>
+      <w:pPr>
+        <w:ind w:left="5040" w:hanging="360"/>
+      </w:pPr>
+      <w:rPr>
+        <w:rFonts w:ascii="Symbol" w:hAnsi="Symbol" w:hint="default"/>
+      </w:rPr>
+    </w:lvl>
+    <w:lvl w:ilvl="7" w:tplc="14090003" w:tentative="1">
+      <w:start w:val="1"/>
+      <w:numFmt w:val="bullet"/>
+      <w:lvlText w:val="o"/>
+      <w:lvlJc w:val="left"/>
+      <w:pPr>
+        <w:ind w:left="5760" w:hanging="360"/>
+      </w:pPr>
+      <w:rPr>
+        <w:rFonts w:ascii="Courier New" w:hAnsi="Courier New" w:cs="Courier New" w:hint="default"/>
+      </w:rPr>
+    </w:lvl>
+    <w:lvl w:ilvl="8" w:tplc="14090005" w:tentative="1">
+      <w:start w:val="1"/>
+      <w:numFmt w:val="bullet"/>
+      <w:lvlText w:val=""/>
+      <w:lvlJc w:val="left"/>
+      <w:pPr>
+        <w:ind w:left="6480" w:hanging="360"/>
+      </w:pPr>
+      <w:rPr>
+        <w:rFonts w:ascii="Wingdings" w:hAnsi="Wingdings" w:hint="default"/>
+      </w:rPr>
+    </w:lvl>
+  </w:abstractNum>
+  <w:num w:numId="1">
+    <w:abstractNumId w:val="0"/>
+  </w:num>
+</w:numbering>
 </file>
 
 <file path=word/styles.xml><?xml version="1.0" encoding="utf-8"?>
@@ -494,6 +693,17 @@
     <w:semiHidden/>
     <w:unhideWhenUsed/>
   </w:style>
+  <w:style w:type="paragraph" w:styleId="ListParagraph">
+    <w:name w:val="List Paragraph"/>
+    <w:basedOn w:val="Normal"/>
+    <w:uiPriority w:val="34"/>
+    <w:qFormat/>
+    <w:rsid w:val="00C61DE2"/>
+    <w:pPr>
+      <w:ind w:left="720"/>
+      <w:contextualSpacing/>
+    </w:pPr>
+  </w:style>
 </w:styles>
 </file>
 

</xml_diff>

<commit_message>
Updated tables to reflect new info
</commit_message>
<xml_diff>
--- a/Report Draft.docx
+++ b/Report Draft.docx
@@ -134,6 +134,12 @@
       <w:proofErr w:type="spellEnd"/>
       <w:r>
         <w:t xml:space="preserve"> to make it consistent. </w:t>
+      </w:r>
+    </w:p>
+    <w:p/>
+    <w:p>
+      <w:r>
+        <w:t>Changed database/diagram/normalisation when new information arose. Split device up to a signal tester and a testing device (iPad).</w:t>
       </w:r>
       <w:bookmarkStart w:id="0" w:name="_GoBack"/>
       <w:bookmarkEnd w:id="0"/>

</xml_diff>

<commit_message>
Updated Db to reflect new info
</commit_message>
<xml_diff>
--- a/Report Draft.docx
+++ b/Report Draft.docx
@@ -120,22 +120,52 @@
     </w:p>
     <w:p/>
     <w:p>
-      <w:pPr>
-        <w:pStyle w:val="Heading1"/>
-      </w:pPr>
-      <w:r>
-        <w:t>Design Process:</w:t>
-      </w:r>
-    </w:p>
-    <w:p>
-      <w:r>
-        <w:t xml:space="preserve">The design process started </w:t>
-      </w:r>
-      <w:r>
-        <w:t xml:space="preserve">with analysing the log files and attempting to find correlations between all the data within. </w:t>
+      <w:r>
+        <w:t xml:space="preserve">25/03/19 – Changed </w:t>
+      </w:r>
+      <w:proofErr w:type="spellStart"/>
+      <w:r>
+        <w:t>DeviceSerialNo</w:t>
+      </w:r>
+      <w:proofErr w:type="spellEnd"/>
+      <w:r>
+        <w:t xml:space="preserve"> to </w:t>
+      </w:r>
+      <w:proofErr w:type="spellStart"/>
+      <w:r>
+        <w:t>SignalTester</w:t>
+      </w:r>
+      <w:proofErr w:type="spellEnd"/>
+      <w:r>
+        <w:t xml:space="preserve">. </w:t>
+      </w:r>
+      <w:proofErr w:type="spellStart"/>
+      <w:r>
+        <w:t>TestingDevice</w:t>
+      </w:r>
+      <w:proofErr w:type="spellEnd"/>
+      <w:r>
+        <w:t xml:space="preserve"> (iPad) now has an incremental ID</w:t>
       </w:r>
       <w:bookmarkStart w:id="0" w:name="_GoBack"/>
       <w:bookmarkEnd w:id="0"/>
+    </w:p>
+    <w:p/>
+    <w:p>
+      <w:pPr>
+        <w:pStyle w:val="Heading1"/>
+      </w:pPr>
+      <w:r>
+        <w:t>Design Process:</w:t>
+      </w:r>
+    </w:p>
+    <w:p>
+      <w:r>
+        <w:t xml:space="preserve">The design process started </w:t>
+      </w:r>
+      <w:r>
+        <w:t xml:space="preserve">with analysing the log files and attempting to find correlations between all the data within. </w:t>
+      </w:r>
     </w:p>
     <w:p/>
     <w:p>
@@ -191,10 +221,7 @@
         <w:t>WorkOrderNo</w:t>
       </w:r>
       <w:r>
-        <w:t xml:space="preserve">: </w:t>
-      </w:r>
-      <w:r>
-        <w:t>Varchar(11)</w:t>
+        <w:t>: Varchar(11)</w:t>
       </w:r>
     </w:p>
     <w:p>
@@ -228,6 +255,7 @@
         <w:rPr>
           <w:rStyle w:val="Heading3Char"/>
         </w:rPr>
+        <w:lastRenderedPageBreak/>
         <w:t>TheDate</w:t>
       </w:r>
       <w:r>
@@ -242,7 +270,6 @@
     </w:p>
     <w:p>
       <w:r>
-        <w:lastRenderedPageBreak/>
         <w:t xml:space="preserve">The </w:t>
       </w:r>
       <w:r>
@@ -972,6 +999,7 @@
   <w:style w:type="character" w:default="1" w:styleId="DefaultParagraphFont">
     <w:name w:val="Default Paragraph Font"/>
     <w:uiPriority w:val="1"/>
+    <w:semiHidden/>
     <w:unhideWhenUsed/>
   </w:style>
   <w:style w:type="table" w:default="1" w:styleId="TableNormal">

</xml_diff>

<commit_message>
TestResults table. Queries/Doc updated
</commit_message>
<xml_diff>
--- a/Report Draft.docx
+++ b/Report Draft.docx
@@ -1071,7 +1071,7 @@
             </w:rPr>
             <w:fldChar w:fldCharType="separate"/>
           </w:r>
-          <w:hyperlink w:anchor="_Toc4528753" w:history="1">
+          <w:hyperlink w:anchor="_Toc4604772" w:history="1">
             <w:r>
               <w:rPr>
                 <w:rStyle w:val="Hyperlink"/>
@@ -1098,7 +1098,7 @@
                 <w:noProof/>
                 <w:webHidden/>
               </w:rPr>
-              <w:instrText xml:space="preserve"> PAGEREF _Toc4528753 \h </w:instrText>
+              <w:instrText xml:space="preserve"> PAGEREF _Toc4604772 \h </w:instrText>
             </w:r>
             <w:r>
               <w:rPr>
@@ -1140,7 +1140,7 @@
               <w:lang w:eastAsia="en-NZ"/>
             </w:rPr>
           </w:pPr>
-          <w:hyperlink w:anchor="_Toc4528754" w:history="1">
+          <w:hyperlink w:anchor="_Toc4604773" w:history="1">
             <w:r>
               <w:rPr>
                 <w:rStyle w:val="Hyperlink"/>
@@ -1167,7 +1167,7 @@
                 <w:noProof/>
                 <w:webHidden/>
               </w:rPr>
-              <w:instrText xml:space="preserve"> PAGEREF _Toc4528754 \h </w:instrText>
+              <w:instrText xml:space="preserve"> PAGEREF _Toc4604773 \h </w:instrText>
             </w:r>
             <w:r>
               <w:rPr>
@@ -1209,7 +1209,7 @@
               <w:lang w:eastAsia="en-NZ"/>
             </w:rPr>
           </w:pPr>
-          <w:hyperlink w:anchor="_Toc4528755" w:history="1">
+          <w:hyperlink w:anchor="_Toc4604774" w:history="1">
             <w:r>
               <w:rPr>
                 <w:rStyle w:val="Hyperlink"/>
@@ -1236,7 +1236,7 @@
                 <w:noProof/>
                 <w:webHidden/>
               </w:rPr>
-              <w:instrText xml:space="preserve"> PAGEREF _Toc4528755 \h </w:instrText>
+              <w:instrText xml:space="preserve"> PAGEREF _Toc4604774 \h </w:instrText>
             </w:r>
             <w:r>
               <w:rPr>
@@ -1278,7 +1278,7 @@
               <w:lang w:eastAsia="en-NZ"/>
             </w:rPr>
           </w:pPr>
-          <w:hyperlink w:anchor="_Toc4528756" w:history="1">
+          <w:hyperlink w:anchor="_Toc4604775" w:history="1">
             <w:r>
               <w:rPr>
                 <w:rStyle w:val="Hyperlink"/>
@@ -1305,7 +1305,7 @@
                 <w:noProof/>
                 <w:webHidden/>
               </w:rPr>
-              <w:instrText xml:space="preserve"> PAGEREF _Toc4528756 \h </w:instrText>
+              <w:instrText xml:space="preserve"> PAGEREF _Toc4604775 \h </w:instrText>
             </w:r>
             <w:r>
               <w:rPr>
@@ -1347,7 +1347,7 @@
               <w:lang w:eastAsia="en-NZ"/>
             </w:rPr>
           </w:pPr>
-          <w:hyperlink w:anchor="_Toc4528757" w:history="1">
+          <w:hyperlink w:anchor="_Toc4604776" w:history="1">
             <w:r>
               <w:rPr>
                 <w:rStyle w:val="Hyperlink"/>
@@ -1374,7 +1374,7 @@
                 <w:noProof/>
                 <w:webHidden/>
               </w:rPr>
-              <w:instrText xml:space="preserve"> PAGEREF _Toc4528757 \h </w:instrText>
+              <w:instrText xml:space="preserve"> PAGEREF _Toc4604776 \h </w:instrText>
             </w:r>
             <w:r>
               <w:rPr>
@@ -1416,7 +1416,7 @@
               <w:lang w:eastAsia="en-NZ"/>
             </w:rPr>
           </w:pPr>
-          <w:hyperlink w:anchor="_Toc4528758" w:history="1">
+          <w:hyperlink w:anchor="_Toc4604777" w:history="1">
             <w:r>
               <w:rPr>
                 <w:rStyle w:val="Hyperlink"/>
@@ -1443,7 +1443,7 @@
                 <w:noProof/>
                 <w:webHidden/>
               </w:rPr>
-              <w:instrText xml:space="preserve"> PAGEREF _Toc4528758 \h </w:instrText>
+              <w:instrText xml:space="preserve"> PAGEREF _Toc4604777 \h </w:instrText>
             </w:r>
             <w:r>
               <w:rPr>
@@ -1485,7 +1485,7 @@
               <w:lang w:eastAsia="en-NZ"/>
             </w:rPr>
           </w:pPr>
-          <w:hyperlink w:anchor="_Toc4528759" w:history="1">
+          <w:hyperlink w:anchor="_Toc4604778" w:history="1">
             <w:r>
               <w:rPr>
                 <w:rStyle w:val="Hyperlink"/>
@@ -1512,7 +1512,7 @@
                 <w:noProof/>
                 <w:webHidden/>
               </w:rPr>
-              <w:instrText xml:space="preserve"> PAGEREF _Toc4528759 \h </w:instrText>
+              <w:instrText xml:space="preserve"> PAGEREF _Toc4604778 \h </w:instrText>
             </w:r>
             <w:r>
               <w:rPr>
@@ -1554,7 +1554,7 @@
               <w:lang w:eastAsia="en-NZ"/>
             </w:rPr>
           </w:pPr>
-          <w:hyperlink w:anchor="_Toc4528760" w:history="1">
+          <w:hyperlink w:anchor="_Toc4604779" w:history="1">
             <w:r>
               <w:rPr>
                 <w:rStyle w:val="Hyperlink"/>
@@ -1581,7 +1581,7 @@
                 <w:noProof/>
                 <w:webHidden/>
               </w:rPr>
-              <w:instrText xml:space="preserve"> PAGEREF _Toc4528760 \h </w:instrText>
+              <w:instrText xml:space="preserve"> PAGEREF _Toc4604779 \h </w:instrText>
             </w:r>
             <w:r>
               <w:rPr>
@@ -1623,7 +1623,7 @@
               <w:lang w:eastAsia="en-NZ"/>
             </w:rPr>
           </w:pPr>
-          <w:hyperlink w:anchor="_Toc4528761" w:history="1">
+          <w:hyperlink w:anchor="_Toc4604780" w:history="1">
             <w:r>
               <w:rPr>
                 <w:rStyle w:val="Hyperlink"/>
@@ -1650,7 +1650,7 @@
                 <w:noProof/>
                 <w:webHidden/>
               </w:rPr>
-              <w:instrText xml:space="preserve"> PAGEREF _Toc4528761 \h </w:instrText>
+              <w:instrText xml:space="preserve"> PAGEREF _Toc4604780 \h </w:instrText>
             </w:r>
             <w:r>
               <w:rPr>
@@ -1670,7 +1670,7 @@
                 <w:noProof/>
                 <w:webHidden/>
               </w:rPr>
-              <w:t>8</w:t>
+              <w:t>9</w:t>
             </w:r>
             <w:r>
               <w:rPr>
@@ -1692,7 +1692,7 @@
               <w:lang w:eastAsia="en-NZ"/>
             </w:rPr>
           </w:pPr>
-          <w:hyperlink w:anchor="_Toc4528762" w:history="1">
+          <w:hyperlink w:anchor="_Toc4604781" w:history="1">
             <w:r>
               <w:rPr>
                 <w:rStyle w:val="Hyperlink"/>
@@ -1719,7 +1719,7 @@
                 <w:noProof/>
                 <w:webHidden/>
               </w:rPr>
-              <w:instrText xml:space="preserve"> PAGEREF _Toc4528762 \h </w:instrText>
+              <w:instrText xml:space="preserve"> PAGEREF _Toc4604781 \h </w:instrText>
             </w:r>
             <w:r>
               <w:rPr>
@@ -1739,7 +1739,7 @@
                 <w:noProof/>
                 <w:webHidden/>
               </w:rPr>
-              <w:t>9</w:t>
+              <w:t>10</w:t>
             </w:r>
             <w:r>
               <w:rPr>
@@ -1761,7 +1761,7 @@
               <w:lang w:eastAsia="en-NZ"/>
             </w:rPr>
           </w:pPr>
-          <w:hyperlink w:anchor="_Toc4528763" w:history="1">
+          <w:hyperlink w:anchor="_Toc4604782" w:history="1">
             <w:r>
               <w:rPr>
                 <w:rStyle w:val="Hyperlink"/>
@@ -1788,7 +1788,7 @@
                 <w:noProof/>
                 <w:webHidden/>
               </w:rPr>
-              <w:instrText xml:space="preserve"> PAGEREF _Toc4528763 \h </w:instrText>
+              <w:instrText xml:space="preserve"> PAGEREF _Toc4604782 \h </w:instrText>
             </w:r>
             <w:r>
               <w:rPr>
@@ -1808,7 +1808,7 @@
                 <w:noProof/>
                 <w:webHidden/>
               </w:rPr>
-              <w:t>9</w:t>
+              <w:t>10</w:t>
             </w:r>
             <w:r>
               <w:rPr>
@@ -1830,7 +1830,7 @@
               <w:lang w:eastAsia="en-NZ"/>
             </w:rPr>
           </w:pPr>
-          <w:hyperlink w:anchor="_Toc4528764" w:history="1">
+          <w:hyperlink w:anchor="_Toc4604783" w:history="1">
             <w:r>
               <w:rPr>
                 <w:rStyle w:val="Hyperlink"/>
@@ -1857,7 +1857,7 @@
                 <w:noProof/>
                 <w:webHidden/>
               </w:rPr>
-              <w:instrText xml:space="preserve"> PAGEREF _Toc4528764 \h </w:instrText>
+              <w:instrText xml:space="preserve"> PAGEREF _Toc4604783 \h </w:instrText>
             </w:r>
             <w:r>
               <w:rPr>
@@ -1877,7 +1877,7 @@
                 <w:noProof/>
                 <w:webHidden/>
               </w:rPr>
-              <w:t>9</w:t>
+              <w:t>10</w:t>
             </w:r>
             <w:r>
               <w:rPr>
@@ -1899,7 +1899,7 @@
               <w:lang w:eastAsia="en-NZ"/>
             </w:rPr>
           </w:pPr>
-          <w:hyperlink w:anchor="_Toc4528765" w:history="1">
+          <w:hyperlink w:anchor="_Toc4604784" w:history="1">
             <w:r>
               <w:rPr>
                 <w:rStyle w:val="Hyperlink"/>
@@ -1926,7 +1926,7 @@
                 <w:noProof/>
                 <w:webHidden/>
               </w:rPr>
-              <w:instrText xml:space="preserve"> PAGEREF _Toc4528765 \h </w:instrText>
+              <w:instrText xml:space="preserve"> PAGEREF _Toc4604784 \h </w:instrText>
             </w:r>
             <w:r>
               <w:rPr>
@@ -1946,7 +1946,7 @@
                 <w:noProof/>
                 <w:webHidden/>
               </w:rPr>
-              <w:t>9</w:t>
+              <w:t>10</w:t>
             </w:r>
             <w:r>
               <w:rPr>
@@ -1968,13 +1968,13 @@
               <w:lang w:eastAsia="en-NZ"/>
             </w:rPr>
           </w:pPr>
-          <w:hyperlink w:anchor="_Toc4528766" w:history="1">
+          <w:hyperlink w:anchor="_Toc4604785" w:history="1">
             <w:r>
               <w:rPr>
                 <w:rStyle w:val="Hyperlink"/>
                 <w:noProof/>
               </w:rPr>
-              <w:t>AntennaTestType</w:t>
+              <w:t>Location</w:t>
             </w:r>
             <w:r>
               <w:rPr>
@@ -1995,7 +1995,7 @@
                 <w:noProof/>
                 <w:webHidden/>
               </w:rPr>
-              <w:instrText xml:space="preserve"> PAGEREF _Toc4528766 \h </w:instrText>
+              <w:instrText xml:space="preserve"> PAGEREF _Toc4604785 \h </w:instrText>
             </w:r>
             <w:r>
               <w:rPr>
@@ -2015,7 +2015,7 @@
                 <w:noProof/>
                 <w:webHidden/>
               </w:rPr>
-              <w:t>9</w:t>
+              <w:t>10</w:t>
             </w:r>
             <w:r>
               <w:rPr>
@@ -2037,13 +2037,13 @@
               <w:lang w:eastAsia="en-NZ"/>
             </w:rPr>
           </w:pPr>
-          <w:hyperlink w:anchor="_Toc4528767" w:history="1">
+          <w:hyperlink w:anchor="_Toc4604786" w:history="1">
             <w:r>
               <w:rPr>
                 <w:rStyle w:val="Hyperlink"/>
                 <w:noProof/>
               </w:rPr>
-              <w:t>Location</w:t>
+              <w:t>GPSAccuracy</w:t>
             </w:r>
             <w:r>
               <w:rPr>
@@ -2064,7 +2064,7 @@
                 <w:noProof/>
                 <w:webHidden/>
               </w:rPr>
-              <w:instrText xml:space="preserve"> PAGEREF _Toc4528767 \h </w:instrText>
+              <w:instrText xml:space="preserve"> PAGEREF _Toc4604786 \h </w:instrText>
             </w:r>
             <w:r>
               <w:rPr>
@@ -2084,7 +2084,7 @@
                 <w:noProof/>
                 <w:webHidden/>
               </w:rPr>
-              <w:t>9</w:t>
+              <w:t>10</w:t>
             </w:r>
             <w:r>
               <w:rPr>
@@ -2106,13 +2106,13 @@
               <w:lang w:eastAsia="en-NZ"/>
             </w:rPr>
           </w:pPr>
-          <w:hyperlink w:anchor="_Toc4528768" w:history="1">
+          <w:hyperlink w:anchor="_Toc4604787" w:history="1">
             <w:r>
               <w:rPr>
                 <w:rStyle w:val="Hyperlink"/>
                 <w:noProof/>
               </w:rPr>
-              <w:t>GPSAccuracy</w:t>
+              <w:t>Username</w:t>
             </w:r>
             <w:r>
               <w:rPr>
@@ -2133,7 +2133,7 @@
                 <w:noProof/>
                 <w:webHidden/>
               </w:rPr>
-              <w:instrText xml:space="preserve"> PAGEREF _Toc4528768 \h </w:instrText>
+              <w:instrText xml:space="preserve"> PAGEREF _Toc4604787 \h </w:instrText>
             </w:r>
             <w:r>
               <w:rPr>
@@ -2153,7 +2153,7 @@
                 <w:noProof/>
                 <w:webHidden/>
               </w:rPr>
-              <w:t>9</w:t>
+              <w:t>10</w:t>
             </w:r>
             <w:r>
               <w:rPr>
@@ -2175,13 +2175,13 @@
               <w:lang w:eastAsia="en-NZ"/>
             </w:rPr>
           </w:pPr>
-          <w:hyperlink w:anchor="_Toc4528769" w:history="1">
+          <w:hyperlink w:anchor="_Toc4604788" w:history="1">
             <w:r>
               <w:rPr>
                 <w:rStyle w:val="Hyperlink"/>
                 <w:noProof/>
               </w:rPr>
-              <w:t>Username</w:t>
+              <w:t>DeviceNo</w:t>
             </w:r>
             <w:r>
               <w:rPr>
@@ -2202,7 +2202,7 @@
                 <w:noProof/>
                 <w:webHidden/>
               </w:rPr>
-              <w:instrText xml:space="preserve"> PAGEREF _Toc4528769 \h </w:instrText>
+              <w:instrText xml:space="preserve"> PAGEREF _Toc4604788 \h </w:instrText>
             </w:r>
             <w:r>
               <w:rPr>
@@ -2222,7 +2222,7 @@
                 <w:noProof/>
                 <w:webHidden/>
               </w:rPr>
-              <w:t>9</w:t>
+              <w:t>10</w:t>
             </w:r>
             <w:r>
               <w:rPr>
@@ -2244,13 +2244,13 @@
               <w:lang w:eastAsia="en-NZ"/>
             </w:rPr>
           </w:pPr>
-          <w:hyperlink w:anchor="_Toc4528770" w:history="1">
+          <w:hyperlink w:anchor="_Toc4604789" w:history="1">
             <w:r>
               <w:rPr>
                 <w:rStyle w:val="Hyperlink"/>
                 <w:noProof/>
               </w:rPr>
-              <w:t>DeviceNo</w:t>
+              <w:t>ThresholdID</w:t>
             </w:r>
             <w:r>
               <w:rPr>
@@ -2271,7 +2271,7 @@
                 <w:noProof/>
                 <w:webHidden/>
               </w:rPr>
-              <w:instrText xml:space="preserve"> PAGEREF _Toc4528770 \h </w:instrText>
+              <w:instrText xml:space="preserve"> PAGEREF _Toc4604789 \h </w:instrText>
             </w:r>
             <w:r>
               <w:rPr>
@@ -2291,7 +2291,7 @@
                 <w:noProof/>
                 <w:webHidden/>
               </w:rPr>
-              <w:t>9</w:t>
+              <w:t>10</w:t>
             </w:r>
             <w:r>
               <w:rPr>
@@ -2313,13 +2313,13 @@
               <w:lang w:eastAsia="en-NZ"/>
             </w:rPr>
           </w:pPr>
-          <w:hyperlink w:anchor="_Toc4528771" w:history="1">
+          <w:hyperlink w:anchor="_Toc4604790" w:history="1">
             <w:r>
               <w:rPr>
                 <w:rStyle w:val="Hyperlink"/>
                 <w:noProof/>
               </w:rPr>
-              <w:t>ThresholdID</w:t>
+              <w:t>DeviceSerialNo</w:t>
             </w:r>
             <w:r>
               <w:rPr>
@@ -2340,7 +2340,7 @@
                 <w:noProof/>
                 <w:webHidden/>
               </w:rPr>
-              <w:instrText xml:space="preserve"> PAGEREF _Toc4528771 \h </w:instrText>
+              <w:instrText xml:space="preserve"> PAGEREF _Toc4604790 \h </w:instrText>
             </w:r>
             <w:r>
               <w:rPr>
@@ -2360,7 +2360,76 @@
                 <w:noProof/>
                 <w:webHidden/>
               </w:rPr>
-              <w:t>9</w:t>
+              <w:t>10</w:t>
+            </w:r>
+            <w:r>
+              <w:rPr>
+                <w:noProof/>
+                <w:webHidden/>
+              </w:rPr>
+              <w:fldChar w:fldCharType="end"/>
+            </w:r>
+          </w:hyperlink>
+        </w:p>
+        <w:p>
+          <w:pPr>
+            <w:pStyle w:val="TOC2"/>
+            <w:tabs>
+              <w:tab w:val="right" w:leader="dot" w:pos="10456"/>
+            </w:tabs>
+            <w:rPr>
+              <w:noProof/>
+              <w:lang w:eastAsia="en-NZ"/>
+            </w:rPr>
+          </w:pPr>
+          <w:hyperlink w:anchor="_Toc4604791" w:history="1">
+            <w:r>
+              <w:rPr>
+                <w:rStyle w:val="Hyperlink"/>
+                <w:noProof/>
+              </w:rPr>
+              <w:t>TestingDevice</w:t>
+            </w:r>
+            <w:r>
+              <w:rPr>
+                <w:noProof/>
+                <w:webHidden/>
+              </w:rPr>
+              <w:tab/>
+            </w:r>
+            <w:r>
+              <w:rPr>
+                <w:noProof/>
+                <w:webHidden/>
+              </w:rPr>
+              <w:fldChar w:fldCharType="begin"/>
+            </w:r>
+            <w:r>
+              <w:rPr>
+                <w:noProof/>
+                <w:webHidden/>
+              </w:rPr>
+              <w:instrText xml:space="preserve"> PAGEREF _Toc4604791 \h </w:instrText>
+            </w:r>
+            <w:r>
+              <w:rPr>
+                <w:noProof/>
+                <w:webHidden/>
+              </w:rPr>
+            </w:r>
+            <w:r>
+              <w:rPr>
+                <w:noProof/>
+                <w:webHidden/>
+              </w:rPr>
+              <w:fldChar w:fldCharType="separate"/>
+            </w:r>
+            <w:r>
+              <w:rPr>
+                <w:noProof/>
+                <w:webHidden/>
+              </w:rPr>
+              <w:t>10</w:t>
             </w:r>
             <w:r>
               <w:rPr>
@@ -2382,13 +2451,13 @@
               <w:lang w:eastAsia="en-NZ"/>
             </w:rPr>
           </w:pPr>
-          <w:hyperlink w:anchor="_Toc4528772" w:history="1">
+          <w:hyperlink w:anchor="_Toc4604792" w:history="1">
             <w:r>
               <w:rPr>
                 <w:rStyle w:val="Hyperlink"/>
                 <w:noProof/>
               </w:rPr>
-              <w:t>DeviceSerialNo</w:t>
+              <w:t>DeviceNo</w:t>
             </w:r>
             <w:r>
               <w:rPr>
@@ -2409,7 +2478,7 @@
                 <w:noProof/>
                 <w:webHidden/>
               </w:rPr>
-              <w:instrText xml:space="preserve"> PAGEREF _Toc4528772 \h </w:instrText>
+              <w:instrText xml:space="preserve"> PAGEREF _Toc4604792 \h </w:instrText>
             </w:r>
             <w:r>
               <w:rPr>
@@ -2429,7 +2498,214 @@
                 <w:noProof/>
                 <w:webHidden/>
               </w:rPr>
-              <w:t>9</w:t>
+              <w:t>10</w:t>
+            </w:r>
+            <w:r>
+              <w:rPr>
+                <w:noProof/>
+                <w:webHidden/>
+              </w:rPr>
+              <w:fldChar w:fldCharType="end"/>
+            </w:r>
+          </w:hyperlink>
+        </w:p>
+        <w:p>
+          <w:pPr>
+            <w:pStyle w:val="TOC3"/>
+            <w:tabs>
+              <w:tab w:val="right" w:leader="dot" w:pos="10456"/>
+            </w:tabs>
+            <w:rPr>
+              <w:noProof/>
+              <w:lang w:eastAsia="en-NZ"/>
+            </w:rPr>
+          </w:pPr>
+          <w:hyperlink w:anchor="_Toc4604793" w:history="1">
+            <w:r>
+              <w:rPr>
+                <w:rStyle w:val="Hyperlink"/>
+                <w:noProof/>
+              </w:rPr>
+              <w:t>DeviceType</w:t>
+            </w:r>
+            <w:r>
+              <w:rPr>
+                <w:noProof/>
+                <w:webHidden/>
+              </w:rPr>
+              <w:tab/>
+            </w:r>
+            <w:r>
+              <w:rPr>
+                <w:noProof/>
+                <w:webHidden/>
+              </w:rPr>
+              <w:fldChar w:fldCharType="begin"/>
+            </w:r>
+            <w:r>
+              <w:rPr>
+                <w:noProof/>
+                <w:webHidden/>
+              </w:rPr>
+              <w:instrText xml:space="preserve"> PAGEREF _Toc4604793 \h </w:instrText>
+            </w:r>
+            <w:r>
+              <w:rPr>
+                <w:noProof/>
+                <w:webHidden/>
+              </w:rPr>
+            </w:r>
+            <w:r>
+              <w:rPr>
+                <w:noProof/>
+                <w:webHidden/>
+              </w:rPr>
+              <w:fldChar w:fldCharType="separate"/>
+            </w:r>
+            <w:r>
+              <w:rPr>
+                <w:noProof/>
+                <w:webHidden/>
+              </w:rPr>
+              <w:t>10</w:t>
+            </w:r>
+            <w:r>
+              <w:rPr>
+                <w:noProof/>
+                <w:webHidden/>
+              </w:rPr>
+              <w:fldChar w:fldCharType="end"/>
+            </w:r>
+          </w:hyperlink>
+        </w:p>
+        <w:p>
+          <w:pPr>
+            <w:pStyle w:val="TOC3"/>
+            <w:tabs>
+              <w:tab w:val="right" w:leader="dot" w:pos="10456"/>
+            </w:tabs>
+            <w:rPr>
+              <w:noProof/>
+              <w:lang w:eastAsia="en-NZ"/>
+            </w:rPr>
+          </w:pPr>
+          <w:hyperlink w:anchor="_Toc4604794" w:history="1">
+            <w:r>
+              <w:rPr>
+                <w:rStyle w:val="Hyperlink"/>
+                <w:noProof/>
+              </w:rPr>
+              <w:t>BatteryLevel</w:t>
+            </w:r>
+            <w:r>
+              <w:rPr>
+                <w:noProof/>
+                <w:webHidden/>
+              </w:rPr>
+              <w:tab/>
+            </w:r>
+            <w:r>
+              <w:rPr>
+                <w:noProof/>
+                <w:webHidden/>
+              </w:rPr>
+              <w:fldChar w:fldCharType="begin"/>
+            </w:r>
+            <w:r>
+              <w:rPr>
+                <w:noProof/>
+                <w:webHidden/>
+              </w:rPr>
+              <w:instrText xml:space="preserve"> PAGEREF _Toc4604794 \h </w:instrText>
+            </w:r>
+            <w:r>
+              <w:rPr>
+                <w:noProof/>
+                <w:webHidden/>
+              </w:rPr>
+            </w:r>
+            <w:r>
+              <w:rPr>
+                <w:noProof/>
+                <w:webHidden/>
+              </w:rPr>
+              <w:fldChar w:fldCharType="separate"/>
+            </w:r>
+            <w:r>
+              <w:rPr>
+                <w:noProof/>
+                <w:webHidden/>
+              </w:rPr>
+              <w:t>10</w:t>
+            </w:r>
+            <w:r>
+              <w:rPr>
+                <w:noProof/>
+                <w:webHidden/>
+              </w:rPr>
+              <w:fldChar w:fldCharType="end"/>
+            </w:r>
+          </w:hyperlink>
+        </w:p>
+        <w:p>
+          <w:pPr>
+            <w:pStyle w:val="TOC3"/>
+            <w:tabs>
+              <w:tab w:val="right" w:leader="dot" w:pos="10456"/>
+            </w:tabs>
+            <w:rPr>
+              <w:noProof/>
+              <w:lang w:eastAsia="en-NZ"/>
+            </w:rPr>
+          </w:pPr>
+          <w:hyperlink w:anchor="_Toc4604795" w:history="1">
+            <w:r>
+              <w:rPr>
+                <w:rStyle w:val="Hyperlink"/>
+                <w:noProof/>
+              </w:rPr>
+              <w:t>AppVersionNo</w:t>
+            </w:r>
+            <w:r>
+              <w:rPr>
+                <w:noProof/>
+                <w:webHidden/>
+              </w:rPr>
+              <w:tab/>
+            </w:r>
+            <w:r>
+              <w:rPr>
+                <w:noProof/>
+                <w:webHidden/>
+              </w:rPr>
+              <w:fldChar w:fldCharType="begin"/>
+            </w:r>
+            <w:r>
+              <w:rPr>
+                <w:noProof/>
+                <w:webHidden/>
+              </w:rPr>
+              <w:instrText xml:space="preserve"> PAGEREF _Toc4604795 \h </w:instrText>
+            </w:r>
+            <w:r>
+              <w:rPr>
+                <w:noProof/>
+                <w:webHidden/>
+              </w:rPr>
+            </w:r>
+            <w:r>
+              <w:rPr>
+                <w:noProof/>
+                <w:webHidden/>
+              </w:rPr>
+              <w:fldChar w:fldCharType="separate"/>
+            </w:r>
+            <w:r>
+              <w:rPr>
+                <w:noProof/>
+                <w:webHidden/>
+              </w:rPr>
+              <w:t>11</w:t>
             </w:r>
             <w:r>
               <w:rPr>
@@ -2451,13 +2727,13 @@
               <w:lang w:eastAsia="en-NZ"/>
             </w:rPr>
           </w:pPr>
-          <w:hyperlink w:anchor="_Toc4528773" w:history="1">
+          <w:hyperlink w:anchor="_Toc4604796" w:history="1">
             <w:r>
               <w:rPr>
                 <w:rStyle w:val="Hyperlink"/>
                 <w:noProof/>
               </w:rPr>
-              <w:t>TestingDevice</w:t>
+              <w:t>SignalTester</w:t>
             </w:r>
             <w:r>
               <w:rPr>
@@ -2478,7 +2754,7 @@
                 <w:noProof/>
                 <w:webHidden/>
               </w:rPr>
-              <w:instrText xml:space="preserve"> PAGEREF _Toc4528773 \h </w:instrText>
+              <w:instrText xml:space="preserve"> PAGEREF _Toc4604796 \h </w:instrText>
             </w:r>
             <w:r>
               <w:rPr>
@@ -2498,7 +2774,7 @@
                 <w:noProof/>
                 <w:webHidden/>
               </w:rPr>
-              <w:t>9</w:t>
+              <w:t>11</w:t>
             </w:r>
             <w:r>
               <w:rPr>
@@ -2520,13 +2796,13 @@
               <w:lang w:eastAsia="en-NZ"/>
             </w:rPr>
           </w:pPr>
-          <w:hyperlink w:anchor="_Toc4528774" w:history="1">
+          <w:hyperlink w:anchor="_Toc4604797" w:history="1">
             <w:r>
               <w:rPr>
                 <w:rStyle w:val="Hyperlink"/>
                 <w:noProof/>
               </w:rPr>
-              <w:t>SignalTester</w:t>
+              <w:t>Threshold</w:t>
             </w:r>
             <w:r>
               <w:rPr>
@@ -2547,7 +2823,7 @@
                 <w:noProof/>
                 <w:webHidden/>
               </w:rPr>
-              <w:instrText xml:space="preserve"> PAGEREF _Toc4528774 \h </w:instrText>
+              <w:instrText xml:space="preserve"> PAGEREF _Toc4604797 \h </w:instrText>
             </w:r>
             <w:r>
               <w:rPr>
@@ -2567,7 +2843,7 @@
                 <w:noProof/>
                 <w:webHidden/>
               </w:rPr>
-              <w:t>9</w:t>
+              <w:t>11</w:t>
             </w:r>
             <w:r>
               <w:rPr>
@@ -2589,13 +2865,13 @@
               <w:lang w:eastAsia="en-NZ"/>
             </w:rPr>
           </w:pPr>
-          <w:hyperlink w:anchor="_Toc4528775" w:history="1">
+          <w:hyperlink w:anchor="_Toc4604798" w:history="1">
             <w:r>
               <w:rPr>
                 <w:rStyle w:val="Hyperlink"/>
                 <w:noProof/>
               </w:rPr>
-              <w:t>Threshold</w:t>
+              <w:t>Employee</w:t>
             </w:r>
             <w:r>
               <w:rPr>
@@ -2616,7 +2892,7 @@
                 <w:noProof/>
                 <w:webHidden/>
               </w:rPr>
-              <w:instrText xml:space="preserve"> PAGEREF _Toc4528775 \h </w:instrText>
+              <w:instrText xml:space="preserve"> PAGEREF _Toc4604798 \h </w:instrText>
             </w:r>
             <w:r>
               <w:rPr>
@@ -2636,7 +2912,7 @@
                 <w:noProof/>
                 <w:webHidden/>
               </w:rPr>
-              <w:t>9</w:t>
+              <w:t>11</w:t>
             </w:r>
             <w:r>
               <w:rPr>
@@ -2658,13 +2934,13 @@
               <w:lang w:eastAsia="en-NZ"/>
             </w:rPr>
           </w:pPr>
-          <w:hyperlink w:anchor="_Toc4528776" w:history="1">
+          <w:hyperlink w:anchor="_Toc4604799" w:history="1">
             <w:r>
               <w:rPr>
                 <w:rStyle w:val="Hyperlink"/>
                 <w:noProof/>
               </w:rPr>
-              <w:t>Employee</w:t>
+              <w:t>TestResults</w:t>
             </w:r>
             <w:r>
               <w:rPr>
@@ -2685,7 +2961,7 @@
                 <w:noProof/>
                 <w:webHidden/>
               </w:rPr>
-              <w:instrText xml:space="preserve"> PAGEREF _Toc4528776 \h </w:instrText>
+              <w:instrText xml:space="preserve"> PAGEREF _Toc4604799 \h </w:instrText>
             </w:r>
             <w:r>
               <w:rPr>
@@ -2705,7 +2981,7 @@
                 <w:noProof/>
                 <w:webHidden/>
               </w:rPr>
-              <w:t>10</w:t>
+              <w:t>11</w:t>
             </w:r>
             <w:r>
               <w:rPr>
@@ -2718,7 +2994,7 @@
         </w:p>
         <w:p>
           <w:pPr>
-            <w:pStyle w:val="TOC2"/>
+            <w:pStyle w:val="TOC3"/>
             <w:tabs>
               <w:tab w:val="right" w:leader="dot" w:pos="10456"/>
             </w:tabs>
@@ -2727,13 +3003,13 @@
               <w:lang w:eastAsia="en-NZ"/>
             </w:rPr>
           </w:pPr>
-          <w:hyperlink w:anchor="_Toc4528777" w:history="1">
+          <w:hyperlink w:anchor="_Toc4604800" w:history="1">
             <w:r>
               <w:rPr>
                 <w:rStyle w:val="Hyperlink"/>
                 <w:noProof/>
               </w:rPr>
-              <w:t>VodafoneBladeTest</w:t>
+              <w:t>AntennaType</w:t>
             </w:r>
             <w:r>
               <w:rPr>
@@ -2754,7 +3030,7 @@
                 <w:noProof/>
                 <w:webHidden/>
               </w:rPr>
-              <w:instrText xml:space="preserve"> PAGEREF _Toc4528777 \h </w:instrText>
+              <w:instrText xml:space="preserve"> PAGEREF _Toc4604800 \h </w:instrText>
             </w:r>
             <w:r>
               <w:rPr>
@@ -2774,283 +3050,7 @@
                 <w:noProof/>
                 <w:webHidden/>
               </w:rPr>
-              <w:t>10</w:t>
-            </w:r>
-            <w:r>
-              <w:rPr>
-                <w:noProof/>
-                <w:webHidden/>
-              </w:rPr>
-              <w:fldChar w:fldCharType="end"/>
-            </w:r>
-          </w:hyperlink>
-        </w:p>
-        <w:p>
-          <w:pPr>
-            <w:pStyle w:val="TOC2"/>
-            <w:tabs>
-              <w:tab w:val="right" w:leader="dot" w:pos="10456"/>
-            </w:tabs>
-            <w:rPr>
-              <w:noProof/>
-              <w:lang w:eastAsia="en-NZ"/>
-            </w:rPr>
-          </w:pPr>
-          <w:hyperlink w:anchor="_Toc4528778" w:history="1">
-            <w:r>
-              <w:rPr>
-                <w:rStyle w:val="Hyperlink"/>
-                <w:noProof/>
-              </w:rPr>
-              <w:t>VodafoneWhipTest</w:t>
-            </w:r>
-            <w:r>
-              <w:rPr>
-                <w:noProof/>
-                <w:webHidden/>
-              </w:rPr>
-              <w:tab/>
-            </w:r>
-            <w:r>
-              <w:rPr>
-                <w:noProof/>
-                <w:webHidden/>
-              </w:rPr>
-              <w:fldChar w:fldCharType="begin"/>
-            </w:r>
-            <w:r>
-              <w:rPr>
-                <w:noProof/>
-                <w:webHidden/>
-              </w:rPr>
-              <w:instrText xml:space="preserve"> PAGEREF _Toc4528778 \h </w:instrText>
-            </w:r>
-            <w:r>
-              <w:rPr>
-                <w:noProof/>
-                <w:webHidden/>
-              </w:rPr>
-            </w:r>
-            <w:r>
-              <w:rPr>
-                <w:noProof/>
-                <w:webHidden/>
-              </w:rPr>
-              <w:fldChar w:fldCharType="separate"/>
-            </w:r>
-            <w:r>
-              <w:rPr>
-                <w:noProof/>
-                <w:webHidden/>
-              </w:rPr>
-              <w:t>10</w:t>
-            </w:r>
-            <w:r>
-              <w:rPr>
-                <w:noProof/>
-                <w:webHidden/>
-              </w:rPr>
-              <w:fldChar w:fldCharType="end"/>
-            </w:r>
-          </w:hyperlink>
-        </w:p>
-        <w:p>
-          <w:pPr>
-            <w:pStyle w:val="TOC2"/>
-            <w:tabs>
-              <w:tab w:val="right" w:leader="dot" w:pos="10456"/>
-            </w:tabs>
-            <w:rPr>
-              <w:noProof/>
-              <w:lang w:eastAsia="en-NZ"/>
-            </w:rPr>
-          </w:pPr>
-          <w:hyperlink w:anchor="_Toc4528779" w:history="1">
-            <w:r>
-              <w:rPr>
-                <w:rStyle w:val="Hyperlink"/>
-                <w:noProof/>
-              </w:rPr>
-              <w:t>TelstraBladeTest</w:t>
-            </w:r>
-            <w:r>
-              <w:rPr>
-                <w:noProof/>
-                <w:webHidden/>
-              </w:rPr>
-              <w:tab/>
-            </w:r>
-            <w:r>
-              <w:rPr>
-                <w:noProof/>
-                <w:webHidden/>
-              </w:rPr>
-              <w:fldChar w:fldCharType="begin"/>
-            </w:r>
-            <w:r>
-              <w:rPr>
-                <w:noProof/>
-                <w:webHidden/>
-              </w:rPr>
-              <w:instrText xml:space="preserve"> PAGEREF _Toc4528779 \h </w:instrText>
-            </w:r>
-            <w:r>
-              <w:rPr>
-                <w:noProof/>
-                <w:webHidden/>
-              </w:rPr>
-            </w:r>
-            <w:r>
-              <w:rPr>
-                <w:noProof/>
-                <w:webHidden/>
-              </w:rPr>
-              <w:fldChar w:fldCharType="separate"/>
-            </w:r>
-            <w:r>
-              <w:rPr>
-                <w:noProof/>
-                <w:webHidden/>
-              </w:rPr>
-              <w:t>10</w:t>
-            </w:r>
-            <w:r>
-              <w:rPr>
-                <w:noProof/>
-                <w:webHidden/>
-              </w:rPr>
-              <w:fldChar w:fldCharType="end"/>
-            </w:r>
-          </w:hyperlink>
-        </w:p>
-        <w:p>
-          <w:pPr>
-            <w:pStyle w:val="TOC2"/>
-            <w:tabs>
-              <w:tab w:val="right" w:leader="dot" w:pos="10456"/>
-            </w:tabs>
-            <w:rPr>
-              <w:noProof/>
-              <w:lang w:eastAsia="en-NZ"/>
-            </w:rPr>
-          </w:pPr>
-          <w:hyperlink w:anchor="_Toc4528780" w:history="1">
-            <w:r>
-              <w:rPr>
-                <w:rStyle w:val="Hyperlink"/>
-                <w:noProof/>
-              </w:rPr>
-              <w:t>TelstraWhipTest</w:t>
-            </w:r>
-            <w:r>
-              <w:rPr>
-                <w:noProof/>
-                <w:webHidden/>
-              </w:rPr>
-              <w:tab/>
-            </w:r>
-            <w:r>
-              <w:rPr>
-                <w:noProof/>
-                <w:webHidden/>
-              </w:rPr>
-              <w:fldChar w:fldCharType="begin"/>
-            </w:r>
-            <w:r>
-              <w:rPr>
-                <w:noProof/>
-                <w:webHidden/>
-              </w:rPr>
-              <w:instrText xml:space="preserve"> PAGEREF _Toc4528780 \h </w:instrText>
-            </w:r>
-            <w:r>
-              <w:rPr>
-                <w:noProof/>
-                <w:webHidden/>
-              </w:rPr>
-            </w:r>
-            <w:r>
-              <w:rPr>
-                <w:noProof/>
-                <w:webHidden/>
-              </w:rPr>
-              <w:fldChar w:fldCharType="separate"/>
-            </w:r>
-            <w:r>
-              <w:rPr>
-                <w:noProof/>
-                <w:webHidden/>
-              </w:rPr>
-              <w:t>10</w:t>
-            </w:r>
-            <w:r>
-              <w:rPr>
-                <w:noProof/>
-                <w:webHidden/>
-              </w:rPr>
-              <w:fldChar w:fldCharType="end"/>
-            </w:r>
-          </w:hyperlink>
-        </w:p>
-        <w:p>
-          <w:pPr>
-            <w:pStyle w:val="TOC2"/>
-            <w:tabs>
-              <w:tab w:val="right" w:leader="dot" w:pos="10456"/>
-            </w:tabs>
-            <w:rPr>
-              <w:noProof/>
-              <w:lang w:eastAsia="en-NZ"/>
-            </w:rPr>
-          </w:pPr>
-          <w:hyperlink w:anchor="_Toc4528781" w:history="1">
-            <w:r>
-              <w:rPr>
-                <w:rStyle w:val="Hyperlink"/>
-                <w:noProof/>
-              </w:rPr>
-              <w:t>ExternalModemTest</w:t>
-            </w:r>
-            <w:r>
-              <w:rPr>
-                <w:noProof/>
-                <w:webHidden/>
-              </w:rPr>
-              <w:tab/>
-            </w:r>
-            <w:r>
-              <w:rPr>
-                <w:noProof/>
-                <w:webHidden/>
-              </w:rPr>
-              <w:fldChar w:fldCharType="begin"/>
-            </w:r>
-            <w:r>
-              <w:rPr>
-                <w:noProof/>
-                <w:webHidden/>
-              </w:rPr>
-              <w:instrText xml:space="preserve"> PAGEREF _Toc4528781 \h </w:instrText>
-            </w:r>
-            <w:r>
-              <w:rPr>
-                <w:noProof/>
-                <w:webHidden/>
-              </w:rPr>
-            </w:r>
-            <w:r>
-              <w:rPr>
-                <w:noProof/>
-                <w:webHidden/>
-              </w:rPr>
-              <w:fldChar w:fldCharType="separate"/>
-            </w:r>
-            <w:r>
-              <w:rPr>
-                <w:noProof/>
-                <w:webHidden/>
-              </w:rPr>
-              <w:t>10</w:t>
+              <w:t>11</w:t>
             </w:r>
             <w:r>
               <w:rPr>
@@ -3090,17 +3090,19 @@
       <w:r>
         <w:br w:type="page"/>
       </w:r>
+      <w:bookmarkStart w:id="0" w:name="_GoBack"/>
+      <w:bookmarkEnd w:id="0"/>
     </w:p>
     <w:p>
       <w:pPr>
         <w:pStyle w:val="Heading1"/>
       </w:pPr>
-      <w:bookmarkStart w:id="0" w:name="_Toc4528753"/>
+      <w:bookmarkStart w:id="1" w:name="_Toc4604772"/>
       <w:r>
         <w:lastRenderedPageBreak/>
         <w:t>Final ERD</w:t>
       </w:r>
-      <w:bookmarkEnd w:id="0"/>
+      <w:bookmarkEnd w:id="1"/>
     </w:p>
     <w:p>
       <w:pPr>
@@ -3120,10 +3122,10 @@
           <w:noProof/>
         </w:rPr>
         <w:drawing>
-          <wp:inline distT="0" distB="0" distL="0" distR="0" wp14:anchorId="45E9A829" wp14:editId="4F23D603">
-            <wp:extent cx="6711357" cy="3581400"/>
-            <wp:effectExtent l="0" t="0" r="0" b="0"/>
-            <wp:docPr id="7" name="Picture 7"/>
+          <wp:inline distT="0" distB="0" distL="0" distR="0" wp14:anchorId="34B100DC" wp14:editId="07BA66B3">
+            <wp:extent cx="6645910" cy="5398135"/>
+            <wp:effectExtent l="0" t="0" r="2540" b="0"/>
+            <wp:docPr id="9" name="Picture 9"/>
             <wp:cNvGraphicFramePr>
               <a:graphicFrameLocks xmlns:a="http://schemas.openxmlformats.org/drawingml/2006/main" noChangeAspect="1"/>
             </wp:cNvGraphicFramePr>
@@ -3131,36 +3133,29 @@
               <a:graphicData uri="http://schemas.openxmlformats.org/drawingml/2006/picture">
                 <pic:pic xmlns:pic="http://schemas.openxmlformats.org/drawingml/2006/picture">
                   <pic:nvPicPr>
-                    <pic:cNvPr id="7" name="Vector ERD 2.0.png"/>
+                    <pic:cNvPr id="9" name="Vector ERD 2.0.png"/>
                     <pic:cNvPicPr/>
                   </pic:nvPicPr>
-                  <pic:blipFill rotWithShape="1">
-                    <a:blip r:embed="rId8" cstate="print">
+                  <pic:blipFill>
+                    <a:blip r:embed="rId8">
                       <a:extLst>
                         <a:ext uri="{28A0092B-C50C-407E-A947-70E740481C1C}">
                           <a14:useLocalDpi xmlns:a14="http://schemas.microsoft.com/office/drawing/2010/main" val="0"/>
                         </a:ext>
                       </a:extLst>
                     </a:blip>
-                    <a:srcRect t="6798" r="4262"/>
-                    <a:stretch/>
+                    <a:stretch>
+                      <a:fillRect/>
+                    </a:stretch>
                   </pic:blipFill>
-                  <pic:spPr bwMode="auto">
+                  <pic:spPr>
                     <a:xfrm>
                       <a:off x="0" y="0"/>
-                      <a:ext cx="6713252" cy="3582411"/>
+                      <a:ext cx="6645910" cy="5398135"/>
                     </a:xfrm>
                     <a:prstGeom prst="rect">
                       <a:avLst/>
                     </a:prstGeom>
-                    <a:ln>
-                      <a:noFill/>
-                    </a:ln>
-                    <a:extLst>
-                      <a:ext uri="{53640926-AAD7-44D8-BBD7-CCE9431645EC}">
-                        <a14:shadowObscured xmlns:a14="http://schemas.microsoft.com/office/drawing/2010/main"/>
-                      </a:ext>
-                    </a:extLst>
                   </pic:spPr>
                 </pic:pic>
               </a:graphicData>
@@ -3181,11 +3176,11 @@
       <w:pPr>
         <w:pStyle w:val="Heading1"/>
       </w:pPr>
-      <w:bookmarkStart w:id="1" w:name="_Toc4528754"/>
+      <w:bookmarkStart w:id="2" w:name="_Toc4604773"/>
       <w:r>
         <w:t>Version Control</w:t>
       </w:r>
-      <w:bookmarkEnd w:id="1"/>
+      <w:bookmarkEnd w:id="2"/>
     </w:p>
     <w:p>
       <w:r>
@@ -3215,12 +3210,12 @@
       <w:pPr>
         <w:pStyle w:val="Heading1"/>
       </w:pPr>
-      <w:bookmarkStart w:id="2" w:name="_Toc4528755"/>
+      <w:bookmarkStart w:id="3" w:name="_Toc4604774"/>
       <w:r>
         <w:lastRenderedPageBreak/>
         <w:t>Design Process:</w:t>
       </w:r>
-      <w:bookmarkEnd w:id="2"/>
+      <w:bookmarkEnd w:id="3"/>
     </w:p>
     <w:p>
       <w:r>
@@ -3337,22 +3332,22 @@
       <w:pPr>
         <w:pStyle w:val="Heading1"/>
       </w:pPr>
-      <w:bookmarkStart w:id="3" w:name="_Toc4528756"/>
+      <w:bookmarkStart w:id="4" w:name="_Toc4604775"/>
       <w:r>
         <w:lastRenderedPageBreak/>
         <w:t>Normalisation</w:t>
       </w:r>
-      <w:bookmarkEnd w:id="3"/>
+      <w:bookmarkEnd w:id="4"/>
     </w:p>
     <w:p>
       <w:pPr>
         <w:pStyle w:val="Heading2"/>
       </w:pPr>
-      <w:bookmarkStart w:id="4" w:name="_Toc4528757"/>
+      <w:bookmarkStart w:id="5" w:name="_Toc4604776"/>
       <w:r>
         <w:t>1NF</w:t>
       </w:r>
-      <w:bookmarkEnd w:id="4"/>
+      <w:bookmarkEnd w:id="5"/>
     </w:p>
     <w:p>
       <w:r>
@@ -3544,12 +3539,12 @@
       <w:pPr>
         <w:pStyle w:val="Heading2"/>
       </w:pPr>
-      <w:bookmarkStart w:id="5" w:name="_Toc4528758"/>
+      <w:bookmarkStart w:id="6" w:name="_Toc4604777"/>
       <w:r>
         <w:lastRenderedPageBreak/>
         <w:t>2NF</w:t>
       </w:r>
-      <w:bookmarkEnd w:id="5"/>
+      <w:bookmarkEnd w:id="6"/>
     </w:p>
     <w:p>
       <w:r>
@@ -3725,12 +3720,12 @@
       <w:pPr>
         <w:pStyle w:val="Heading2"/>
       </w:pPr>
-      <w:bookmarkStart w:id="6" w:name="_Toc4528759"/>
+      <w:bookmarkStart w:id="7" w:name="_Toc4604778"/>
       <w:r>
         <w:lastRenderedPageBreak/>
         <w:t>3NF</w:t>
       </w:r>
-      <w:bookmarkEnd w:id="6"/>
+      <w:bookmarkEnd w:id="7"/>
     </w:p>
     <w:p>
       <w:r>
@@ -3975,12 +3970,12 @@
       <w:pPr>
         <w:pStyle w:val="Heading2"/>
       </w:pPr>
-      <w:bookmarkStart w:id="7" w:name="_Toc4528760"/>
+      <w:bookmarkStart w:id="8" w:name="_Toc4604779"/>
       <w:r>
         <w:lastRenderedPageBreak/>
         <w:t>After Normalisation</w:t>
       </w:r>
-      <w:bookmarkEnd w:id="7"/>
+      <w:bookmarkEnd w:id="8"/>
     </w:p>
     <w:p>
       <w:r>
@@ -4079,42 +4074,13 @@
       <w:r>
         <w:t xml:space="preserve"> as its PK. </w:t>
       </w:r>
-    </w:p>
-    <w:p/>
-    <w:p>
-      <w:pPr>
-        <w:pStyle w:val="Heading2"/>
-        <w:rPr>
-          <w:noProof/>
-        </w:rPr>
-      </w:pPr>
-    </w:p>
-    <w:p>
-      <w:pPr>
-        <w:pStyle w:val="Heading2"/>
-      </w:pPr>
-      <w:bookmarkStart w:id="8" w:name="_Toc4528761"/>
-      <w:r>
-        <w:t>Final ERD</w:t>
-      </w:r>
-      <w:bookmarkEnd w:id="8"/>
-    </w:p>
-    <w:p>
-      <w:pPr>
-        <w:rPr>
-          <w:noProof/>
-        </w:rPr>
-      </w:pPr>
-    </w:p>
-    <w:p>
-      <w:bookmarkStart w:id="9" w:name="_GoBack"/>
       <w:r>
         <w:rPr>
           <w:noProof/>
         </w:rPr>
         <w:drawing>
-          <wp:inline distT="0" distB="0" distL="0" distR="0" wp14:anchorId="676BE4EE" wp14:editId="3AB48F28">
-            <wp:extent cx="6645910" cy="3546498"/>
+          <wp:inline distT="0" distB="0" distL="0" distR="0" wp14:anchorId="2BE09163" wp14:editId="548F9346">
+            <wp:extent cx="6645910" cy="3546475"/>
             <wp:effectExtent l="0" t="0" r="2540" b="0"/>
             <wp:docPr id="8" name="Picture 8"/>
             <wp:cNvGraphicFramePr>
@@ -4141,7 +4107,7 @@
                   <pic:spPr bwMode="auto">
                     <a:xfrm>
                       <a:off x="0" y="0"/>
-                      <a:ext cx="6645910" cy="3546498"/>
+                      <a:ext cx="6645910" cy="3546475"/>
                     </a:xfrm>
                     <a:prstGeom prst="rect">
                       <a:avLst/>
@@ -4161,8 +4127,98 @@
           </wp:inline>
         </w:drawing>
       </w:r>
+    </w:p>
+    <w:p>
+      <w:r>
+        <w:t xml:space="preserve">As I started building the database, I noticed I was repeating tables with the same properties. One of the fundamentals of programming being not repeating yourself, I changed all the Test Results tables into one table. And I could differentiate between them with an </w:t>
+      </w:r>
+      <w:proofErr w:type="spellStart"/>
+      <w:r>
+        <w:t>Enum</w:t>
+      </w:r>
+      <w:proofErr w:type="spellEnd"/>
+      <w:r>
+        <w:t xml:space="preserve"> (Declaring the Network name and the Antenna type)</w:t>
+      </w:r>
+      <w:r>
+        <w:t xml:space="preserve">. </w:t>
+      </w:r>
+      <w:r>
+        <w:t>Reducing the 5 test results tables into 1 table.</w:t>
+      </w:r>
+    </w:p>
+    <w:p>
+      <w:pPr>
+        <w:pStyle w:val="Heading2"/>
+        <w:rPr>
+          <w:noProof/>
+        </w:rPr>
+      </w:pPr>
+    </w:p>
+    <w:p>
+      <w:pPr>
+        <w:pStyle w:val="Heading2"/>
+      </w:pPr>
+      <w:bookmarkStart w:id="9" w:name="_Toc4604780"/>
+      <w:r>
+        <w:t>Final ERD</w:t>
+      </w:r>
       <w:bookmarkEnd w:id="9"/>
     </w:p>
+    <w:p>
+      <w:pPr>
+        <w:rPr>
+          <w:noProof/>
+        </w:rPr>
+      </w:pPr>
+      <w:r>
+        <w:rPr>
+          <w:noProof/>
+        </w:rPr>
+        <w:drawing>
+          <wp:inline distT="0" distB="0" distL="0" distR="0" wp14:anchorId="43A46AB4" wp14:editId="7806FE81">
+            <wp:extent cx="6645910" cy="5398135"/>
+            <wp:effectExtent l="0" t="0" r="2540" b="0"/>
+            <wp:docPr id="10" name="Picture 10"/>
+            <wp:cNvGraphicFramePr>
+              <a:graphicFrameLocks xmlns:a="http://schemas.openxmlformats.org/drawingml/2006/main" noChangeAspect="1"/>
+            </wp:cNvGraphicFramePr>
+            <a:graphic xmlns:a="http://schemas.openxmlformats.org/drawingml/2006/main">
+              <a:graphicData uri="http://schemas.openxmlformats.org/drawingml/2006/picture">
+                <pic:pic xmlns:pic="http://schemas.openxmlformats.org/drawingml/2006/picture">
+                  <pic:nvPicPr>
+                    <pic:cNvPr id="10" name="Vector ERD 2.0.png"/>
+                    <pic:cNvPicPr/>
+                  </pic:nvPicPr>
+                  <pic:blipFill>
+                    <a:blip r:embed="rId8">
+                      <a:extLst>
+                        <a:ext uri="{28A0092B-C50C-407E-A947-70E740481C1C}">
+                          <a14:useLocalDpi xmlns:a14="http://schemas.microsoft.com/office/drawing/2010/main" val="0"/>
+                        </a:ext>
+                      </a:extLst>
+                    </a:blip>
+                    <a:stretch>
+                      <a:fillRect/>
+                    </a:stretch>
+                  </pic:blipFill>
+                  <pic:spPr>
+                    <a:xfrm>
+                      <a:off x="0" y="0"/>
+                      <a:ext cx="6645910" cy="5398135"/>
+                    </a:xfrm>
+                    <a:prstGeom prst="rect">
+                      <a:avLst/>
+                    </a:prstGeom>
+                  </pic:spPr>
+                </pic:pic>
+              </a:graphicData>
+            </a:graphic>
+          </wp:inline>
+        </w:drawing>
+      </w:r>
+    </w:p>
+    <w:p/>
     <w:p>
       <w:pPr>
         <w:rPr>
@@ -4180,7 +4236,7 @@
       <w:pPr>
         <w:pStyle w:val="Heading1"/>
       </w:pPr>
-      <w:bookmarkStart w:id="10" w:name="_Toc4528762"/>
+      <w:bookmarkStart w:id="10" w:name="_Toc4604781"/>
       <w:r>
         <w:lastRenderedPageBreak/>
         <w:t>Entities</w:t>
@@ -4191,7 +4247,7 @@
       <w:pPr>
         <w:pStyle w:val="Heading2"/>
       </w:pPr>
-      <w:bookmarkStart w:id="11" w:name="_Toc4528763"/>
+      <w:bookmarkStart w:id="11" w:name="_Toc4604782"/>
       <w:r>
         <w:t>WorkOrder</w:t>
       </w:r>
@@ -4239,7 +4295,7 @@
       </w:r>
     </w:p>
     <w:p>
-      <w:bookmarkStart w:id="12" w:name="_Toc4528764"/>
+      <w:bookmarkStart w:id="12" w:name="_Toc4604783"/>
       <w:proofErr w:type="spellStart"/>
       <w:r>
         <w:rPr>
@@ -4299,7 +4355,7 @@
       </w:r>
     </w:p>
     <w:p>
-      <w:bookmarkStart w:id="13" w:name="_Toc4528765"/>
+      <w:bookmarkStart w:id="13" w:name="_Toc4604784"/>
       <w:proofErr w:type="spellStart"/>
       <w:r>
         <w:rPr>
@@ -4401,81 +4457,14 @@
       </w:r>
     </w:p>
     <w:p>
-      <w:bookmarkStart w:id="14" w:name="_Toc4528766"/>
-      <w:proofErr w:type="spellStart"/>
-      <w:r>
-        <w:rPr>
-          <w:rStyle w:val="Heading3Char"/>
-        </w:rPr>
-        <w:t>AntennaTestType</w:t>
-      </w:r>
-      <w:bookmarkEnd w:id="14"/>
-      <w:proofErr w:type="spellEnd"/>
-      <w:r>
-        <w:t xml:space="preserve">: </w:t>
-      </w:r>
-      <w:proofErr w:type="spellStart"/>
-      <w:r>
-        <w:t>Enum</w:t>
-      </w:r>
-      <w:proofErr w:type="spellEnd"/>
-    </w:p>
-    <w:p>
-      <w:r>
-        <w:t xml:space="preserve">Used to denote if its testing for with Whip or Blade. </w:t>
-      </w:r>
-      <w:r>
-        <w:t xml:space="preserve">All log files show that they only test with Blade. </w:t>
-      </w:r>
-      <w:proofErr w:type="spellStart"/>
-      <w:r>
-        <w:t>Enum</w:t>
-      </w:r>
-      <w:proofErr w:type="spellEnd"/>
-      <w:r>
-        <w:t xml:space="preserve"> is used</w:t>
-      </w:r>
-      <w:r>
-        <w:t xml:space="preserve"> with the intention </w:t>
-      </w:r>
-      <w:r>
-        <w:t>that Whip testing could happen</w:t>
-      </w:r>
-      <w:r>
-        <w:t xml:space="preserve">. </w:t>
-      </w:r>
-    </w:p>
-    <w:p>
-      <w:r>
-        <w:t xml:space="preserve">For now, the </w:t>
-      </w:r>
-      <w:proofErr w:type="spellStart"/>
-      <w:r>
-        <w:t>enum</w:t>
-      </w:r>
-      <w:proofErr w:type="spellEnd"/>
-      <w:r>
-        <w:t xml:space="preserve"> is just for “</w:t>
-      </w:r>
-      <w:r>
-        <w:t>"Blade and/or Whip"</w:t>
-      </w:r>
-      <w:r>
-        <w:t xml:space="preserve">. </w:t>
-      </w:r>
-      <w:r>
-        <w:t>Exactly how it is displayed on the log files</w:t>
-      </w:r>
-    </w:p>
-    <w:p>
-      <w:bookmarkStart w:id="15" w:name="_Toc4528767"/>
+      <w:bookmarkStart w:id="14" w:name="_Toc4604785"/>
       <w:r>
         <w:rPr>
           <w:rStyle w:val="Heading3Char"/>
         </w:rPr>
         <w:t>Location</w:t>
       </w:r>
-      <w:bookmarkEnd w:id="15"/>
+      <w:bookmarkEnd w:id="14"/>
       <w:r>
         <w:t>: Point</w:t>
       </w:r>
@@ -4492,7 +4481,7 @@
       </w:r>
     </w:p>
     <w:p>
-      <w:bookmarkStart w:id="16" w:name="_Toc4528768"/>
+      <w:bookmarkStart w:id="15" w:name="_Toc4604786"/>
       <w:proofErr w:type="spellStart"/>
       <w:r>
         <w:rPr>
@@ -4500,7 +4489,7 @@
         </w:rPr>
         <w:t>GPSAccuracy</w:t>
       </w:r>
-      <w:bookmarkEnd w:id="16"/>
+      <w:bookmarkEnd w:id="15"/>
       <w:proofErr w:type="spellEnd"/>
       <w:r>
         <w:t xml:space="preserve">: </w:t>
@@ -4540,14 +4529,14 @@
       </w:r>
     </w:p>
     <w:p>
-      <w:bookmarkStart w:id="17" w:name="_Toc4528769"/>
+      <w:bookmarkStart w:id="16" w:name="_Toc4604787"/>
       <w:r>
         <w:rPr>
           <w:rStyle w:val="Heading3Char"/>
         </w:rPr>
         <w:t>Username</w:t>
       </w:r>
-      <w:bookmarkEnd w:id="17"/>
+      <w:bookmarkEnd w:id="16"/>
       <w:r>
         <w:t xml:space="preserve">: Foreign Key </w:t>
       </w:r>
@@ -4566,7 +4555,7 @@
       </w:r>
     </w:p>
     <w:p>
-      <w:bookmarkStart w:id="18" w:name="_Toc4528770"/>
+      <w:bookmarkStart w:id="17" w:name="_Toc4604788"/>
       <w:proofErr w:type="spellStart"/>
       <w:r>
         <w:rPr>
@@ -4574,7 +4563,7 @@
         </w:rPr>
         <w:t>DeviceNo</w:t>
       </w:r>
-      <w:bookmarkEnd w:id="18"/>
+      <w:bookmarkEnd w:id="17"/>
       <w:proofErr w:type="spellEnd"/>
       <w:r>
         <w:t>: Foreign Key Int</w:t>
@@ -4594,7 +4583,7 @@
       </w:r>
     </w:p>
     <w:p>
-      <w:bookmarkStart w:id="19" w:name="_Toc4528771"/>
+      <w:bookmarkStart w:id="18" w:name="_Toc4604789"/>
       <w:proofErr w:type="spellStart"/>
       <w:r>
         <w:rPr>
@@ -4602,7 +4591,7 @@
         </w:rPr>
         <w:t>ThresholdID</w:t>
       </w:r>
-      <w:bookmarkEnd w:id="19"/>
+      <w:bookmarkEnd w:id="18"/>
       <w:proofErr w:type="spellEnd"/>
       <w:r>
         <w:t>: Foreign Key Int</w:t>
@@ -4614,14 +4603,14 @@
       </w:r>
     </w:p>
     <w:p>
-      <w:bookmarkStart w:id="20" w:name="_Toc4528772"/>
+      <w:bookmarkStart w:id="19" w:name="_Toc4604790"/>
       <w:r>
         <w:rPr>
           <w:rStyle w:val="Heading3Char"/>
         </w:rPr>
         <w:t>DeviceSerialNo</w:t>
       </w:r>
-      <w:bookmarkEnd w:id="20"/>
+      <w:bookmarkEnd w:id="19"/>
       <w:r>
         <w:t xml:space="preserve">: Foreign Key </w:t>
       </w:r>
@@ -4652,13 +4641,14 @@
       <w:pPr>
         <w:pStyle w:val="Heading2"/>
       </w:pPr>
-      <w:bookmarkStart w:id="21" w:name="_Toc4528773"/>
+      <w:bookmarkStart w:id="20" w:name="_Toc4604791"/>
       <w:r>
         <w:t>TestingDevice</w:t>
       </w:r>
-      <w:bookmarkEnd w:id="21"/>
-    </w:p>
-    <w:p>
+      <w:bookmarkEnd w:id="20"/>
+    </w:p>
+    <w:p>
+      <w:bookmarkStart w:id="21" w:name="_Toc4604792"/>
       <w:proofErr w:type="spellStart"/>
       <w:r>
         <w:rPr>
@@ -4666,6 +4656,7 @@
         </w:rPr>
         <w:t>DeviceNo</w:t>
       </w:r>
+      <w:bookmarkEnd w:id="21"/>
       <w:proofErr w:type="spellEnd"/>
       <w:r>
         <w:t>: Primary Key Int</w:t>
@@ -4680,6 +4671,7 @@
       </w:r>
     </w:p>
     <w:p>
+      <w:bookmarkStart w:id="22" w:name="_Toc4604793"/>
       <w:proofErr w:type="spellStart"/>
       <w:r>
         <w:rPr>
@@ -4687,6 +4679,7 @@
         </w:rPr>
         <w:t>DeviceType</w:t>
       </w:r>
+      <w:bookmarkEnd w:id="22"/>
       <w:proofErr w:type="spellEnd"/>
       <w:r>
         <w:t xml:space="preserve">: </w:t>
@@ -4699,7 +4692,6 @@
     </w:p>
     <w:p>
       <w:r>
-        <w:lastRenderedPageBreak/>
         <w:t xml:space="preserve">This is a list of </w:t>
       </w:r>
       <w:r>
@@ -4718,6 +4710,7 @@
       </w:r>
     </w:p>
     <w:p>
+      <w:bookmarkStart w:id="23" w:name="_Toc4604794"/>
       <w:proofErr w:type="spellStart"/>
       <w:r>
         <w:rPr>
@@ -4731,6 +4724,7 @@
         </w:rPr>
         <w:t>Level</w:t>
       </w:r>
+      <w:bookmarkEnd w:id="23"/>
       <w:proofErr w:type="spellEnd"/>
       <w:r>
         <w:t xml:space="preserve">: </w:t>
@@ -4762,13 +4756,16 @@
       </w:r>
     </w:p>
     <w:p>
+      <w:bookmarkStart w:id="24" w:name="_Toc4604795"/>
       <w:proofErr w:type="spellStart"/>
       <w:r>
         <w:rPr>
           <w:rStyle w:val="Heading3Char"/>
         </w:rPr>
+        <w:lastRenderedPageBreak/>
         <w:t>AppVersionNo</w:t>
       </w:r>
+      <w:bookmarkEnd w:id="24"/>
       <w:proofErr w:type="spellEnd"/>
       <w:r>
         <w:t xml:space="preserve">: </w:t>
@@ -4795,22 +4792,22 @@
       <w:pPr>
         <w:pStyle w:val="Heading2"/>
       </w:pPr>
-      <w:bookmarkStart w:id="22" w:name="_Toc4528774"/>
+      <w:bookmarkStart w:id="25" w:name="_Toc4604796"/>
       <w:r>
         <w:t>SignalTester</w:t>
       </w:r>
-      <w:bookmarkEnd w:id="22"/>
+      <w:bookmarkEnd w:id="25"/>
     </w:p>
     <w:p/>
     <w:p>
       <w:pPr>
         <w:pStyle w:val="Heading2"/>
       </w:pPr>
-      <w:bookmarkStart w:id="23" w:name="_Toc4528775"/>
+      <w:bookmarkStart w:id="26" w:name="_Toc4604797"/>
       <w:r>
         <w:t>Threshold</w:t>
       </w:r>
-      <w:bookmarkEnd w:id="23"/>
+      <w:bookmarkEnd w:id="26"/>
     </w:p>
     <w:p>
       <w:r>
@@ -4857,66 +4854,76 @@
       <w:pPr>
         <w:pStyle w:val="Heading2"/>
       </w:pPr>
-      <w:bookmarkStart w:id="24" w:name="_Toc4528776"/>
+      <w:bookmarkStart w:id="27" w:name="_Toc4604798"/>
       <w:r>
         <w:t>Employee</w:t>
       </w:r>
-      <w:bookmarkEnd w:id="24"/>
+      <w:bookmarkEnd w:id="27"/>
     </w:p>
     <w:p/>
     <w:p>
       <w:pPr>
         <w:pStyle w:val="Heading2"/>
       </w:pPr>
-      <w:bookmarkStart w:id="25" w:name="_Toc4528777"/>
-      <w:r>
-        <w:t>VodafoneBladeTest</w:t>
-      </w:r>
-      <w:bookmarkEnd w:id="25"/>
-    </w:p>
-    <w:p/>
-    <w:p>
-      <w:pPr>
-        <w:pStyle w:val="Heading2"/>
-      </w:pPr>
-      <w:bookmarkStart w:id="26" w:name="_Toc4528778"/>
-      <w:r>
-        <w:t>VodafoneWhipTest</w:t>
-      </w:r>
-      <w:bookmarkEnd w:id="26"/>
-    </w:p>
-    <w:p/>
-    <w:p>
-      <w:pPr>
-        <w:pStyle w:val="Heading2"/>
-      </w:pPr>
-      <w:bookmarkStart w:id="27" w:name="_Toc4528779"/>
-      <w:r>
-        <w:t>TelstraBladeTest</w:t>
-      </w:r>
-      <w:bookmarkEnd w:id="27"/>
-    </w:p>
-    <w:p/>
-    <w:p>
-      <w:pPr>
-        <w:pStyle w:val="Heading2"/>
-      </w:pPr>
-      <w:bookmarkStart w:id="28" w:name="_Toc4528780"/>
-      <w:r>
-        <w:t>TelstraWhipTest</w:t>
+      <w:bookmarkStart w:id="28" w:name="_Toc4604799"/>
+      <w:proofErr w:type="spellStart"/>
+      <w:r>
+        <w:t>TestResults</w:t>
       </w:r>
       <w:bookmarkEnd w:id="28"/>
-    </w:p>
-    <w:p/>
-    <w:p>
-      <w:pPr>
-        <w:pStyle w:val="Heading2"/>
-      </w:pPr>
-      <w:bookmarkStart w:id="29" w:name="_Toc4528781"/>
-      <w:r>
-        <w:t>ExternalModemTest</w:t>
+      <w:proofErr w:type="spellEnd"/>
+    </w:p>
+    <w:p>
+      <w:bookmarkStart w:id="29" w:name="_Toc4604800"/>
+      <w:proofErr w:type="spellStart"/>
+      <w:r>
+        <w:rPr>
+          <w:rStyle w:val="Heading3Char"/>
+        </w:rPr>
+        <w:t>AntennaType</w:t>
       </w:r>
       <w:bookmarkEnd w:id="29"/>
+      <w:proofErr w:type="spellEnd"/>
+      <w:r>
+        <w:t xml:space="preserve">: </w:t>
+      </w:r>
+      <w:proofErr w:type="spellStart"/>
+      <w:r>
+        <w:t>Enum</w:t>
+      </w:r>
+      <w:proofErr w:type="spellEnd"/>
+    </w:p>
+    <w:p>
+      <w:r>
+        <w:t xml:space="preserve">Used to denote if its testing for with Whip or Blade. All log files show that they only test with Blade. </w:t>
+      </w:r>
+      <w:proofErr w:type="spellStart"/>
+      <w:r>
+        <w:t>Enum</w:t>
+      </w:r>
+      <w:proofErr w:type="spellEnd"/>
+      <w:r>
+        <w:t xml:space="preserve"> is used with the intention that Whip testing could happen. </w:t>
+      </w:r>
+    </w:p>
+    <w:p>
+      <w:r>
+        <w:t xml:space="preserve">For now, the </w:t>
+      </w:r>
+      <w:proofErr w:type="spellStart"/>
+      <w:r>
+        <w:t>enum</w:t>
+      </w:r>
+      <w:proofErr w:type="spellEnd"/>
+      <w:r>
+        <w:t xml:space="preserve"> is just for “</w:t>
+      </w:r>
+      <w:r>
+        <w:t>"Blade and/or Whip"</w:t>
+      </w:r>
+      <w:r>
+        <w:t>. Exactly how it is displayed on the log files</w:t>
+      </w:r>
     </w:p>
     <w:p/>
     <w:sectPr>
@@ -5080,7 +5087,7 @@
       <w:sdtEndPr/>
       <w:sdtContent>
         <w:r>
-          <w:t>Nicholas Leslie</w:t>
+          <w:t>nil0310</w:t>
         </w:r>
       </w:sdtContent>
     </w:sdt>
@@ -5932,6 +5939,36 @@
       <w:color w:val="404040" w:themeColor="text1" w:themeTint="BF"/>
     </w:rPr>
   </w:style>
+  <w:style w:type="paragraph" w:styleId="BalloonText">
+    <w:name w:val="Balloon Text"/>
+    <w:basedOn w:val="Normal"/>
+    <w:link w:val="BalloonTextChar"/>
+    <w:uiPriority w:val="99"/>
+    <w:semiHidden/>
+    <w:unhideWhenUsed/>
+    <w:rsid w:val="004A6CC4"/>
+    <w:pPr>
+      <w:spacing w:after="0" w:line="240" w:lineRule="auto"/>
+    </w:pPr>
+    <w:rPr>
+      <w:rFonts w:ascii="Segoe UI" w:hAnsi="Segoe UI" w:cs="Segoe UI"/>
+      <w:sz w:val="18"/>
+      <w:szCs w:val="18"/>
+    </w:rPr>
+  </w:style>
+  <w:style w:type="character" w:customStyle="1" w:styleId="BalloonTextChar">
+    <w:name w:val="Balloon Text Char"/>
+    <w:basedOn w:val="DefaultParagraphFont"/>
+    <w:link w:val="BalloonText"/>
+    <w:uiPriority w:val="99"/>
+    <w:semiHidden/>
+    <w:rsid w:val="004A6CC4"/>
+    <w:rPr>
+      <w:rFonts w:ascii="Segoe UI" w:hAnsi="Segoe UI" w:cs="Segoe UI"/>
+      <w:sz w:val="18"/>
+      <w:szCs w:val="18"/>
+    </w:rPr>
+  </w:style>
 </w:styles>
 </file>
 
@@ -6053,6 +6090,13 @@
     <w:pitch w:val="variable"/>
     <w:sig w:usb0="A00002BF" w:usb1="38CF7CFA" w:usb2="00000016" w:usb3="00000000" w:csb0="0004000F" w:csb1="00000000"/>
   </w:font>
+  <w:font w:name="Segoe UI">
+    <w:panose1 w:val="020B0502040204020203"/>
+    <w:charset w:val="00"/>
+    <w:family w:val="swiss"/>
+    <w:pitch w:val="variable"/>
+    <w:sig w:usb0="E4002EFF" w:usb1="C000E47F" w:usb2="00000009" w:usb3="00000000" w:csb0="000001FF" w:csb1="00000000"/>
+  </w:font>
 </w:fonts>
 </file>
 
@@ -6088,7 +6132,7 @@
     <m:intLim m:val="subSup"/>
     <m:naryLim m:val="undOvr"/>
   </m:mathPr>
-  <w:themeFontLang w:val="en-NZ"/>
+  <w:themeFontLang w:val="en-NZ" w:eastAsia="zh-CN"/>
   <w:clrSchemeMapping w:bg1="light1" w:t1="dark1" w:bg2="light2" w:t2="dark2" w:accent1="accent1" w:accent2="accent2" w:accent3="accent3" w:accent4="accent4" w:accent5="accent5" w:accent6="accent6" w:hyperlink="hyperlink" w:followedHyperlink="followedHyperlink"/>
   <w:decimalSymbol w:val="."/>
   <w:listSeparator w:val=","/>
@@ -6849,7 +6893,7 @@
 </file>
 
 <file path=customXml/itemProps1.xml><?xml version="1.0" encoding="utf-8"?>
-<ds:datastoreItem xmlns:ds="http://schemas.openxmlformats.org/officeDocument/2006/customXml" ds:itemID="{027D88AE-8857-4961-A8A5-526D165AAF65}">
+<ds:datastoreItem xmlns:ds="http://schemas.openxmlformats.org/officeDocument/2006/customXml" ds:itemID="{B667C7F5-8E33-4523-AFC4-8A21B4A5B469}">
   <ds:schemaRefs>
     <ds:schemaRef ds:uri="http://schemas.openxmlformats.org/officeDocument/2006/bibliography"/>
   </ds:schemaRefs>

</xml_diff>

<commit_message>
Updated ERD to fix label mistake
</commit_message>
<xml_diff>
--- a/Report Draft.docx
+++ b/Report Draft.docx
@@ -3090,19 +3090,17 @@
       <w:r>
         <w:br w:type="page"/>
       </w:r>
-      <w:bookmarkStart w:id="0" w:name="_GoBack"/>
-      <w:bookmarkEnd w:id="0"/>
     </w:p>
     <w:p>
       <w:pPr>
         <w:pStyle w:val="Heading1"/>
       </w:pPr>
-      <w:bookmarkStart w:id="1" w:name="_Toc4604772"/>
+      <w:bookmarkStart w:id="0" w:name="_Toc4604772"/>
       <w:r>
         <w:lastRenderedPageBreak/>
         <w:t>Final ERD</w:t>
       </w:r>
-      <w:bookmarkEnd w:id="1"/>
+      <w:bookmarkEnd w:id="0"/>
     </w:p>
     <w:p>
       <w:pPr>
@@ -3122,10 +3120,10 @@
           <w:noProof/>
         </w:rPr>
         <w:drawing>
-          <wp:inline distT="0" distB="0" distL="0" distR="0" wp14:anchorId="34B100DC" wp14:editId="07BA66B3">
+          <wp:inline distT="0" distB="0" distL="0" distR="0" wp14:anchorId="00E1EFE0" wp14:editId="129217C1">
             <wp:extent cx="6645910" cy="5398135"/>
             <wp:effectExtent l="0" t="0" r="2540" b="0"/>
-            <wp:docPr id="9" name="Picture 9"/>
+            <wp:docPr id="7" name="Picture 7"/>
             <wp:cNvGraphicFramePr>
               <a:graphicFrameLocks xmlns:a="http://schemas.openxmlformats.org/drawingml/2006/main" noChangeAspect="1"/>
             </wp:cNvGraphicFramePr>
@@ -3133,7 +3131,7 @@
               <a:graphicData uri="http://schemas.openxmlformats.org/drawingml/2006/picture">
                 <pic:pic xmlns:pic="http://schemas.openxmlformats.org/drawingml/2006/picture">
                   <pic:nvPicPr>
-                    <pic:cNvPr id="9" name="Vector ERD 2.0.png"/>
+                    <pic:cNvPr id="7" name="Vector ERD 2.0.png"/>
                     <pic:cNvPicPr/>
                   </pic:nvPicPr>
                   <pic:blipFill>
@@ -3176,11 +3174,11 @@
       <w:pPr>
         <w:pStyle w:val="Heading1"/>
       </w:pPr>
-      <w:bookmarkStart w:id="2" w:name="_Toc4604773"/>
+      <w:bookmarkStart w:id="1" w:name="_Toc4604773"/>
       <w:r>
         <w:t>Version Control</w:t>
       </w:r>
-      <w:bookmarkEnd w:id="2"/>
+      <w:bookmarkEnd w:id="1"/>
     </w:p>
     <w:p>
       <w:r>
@@ -3210,12 +3208,12 @@
       <w:pPr>
         <w:pStyle w:val="Heading1"/>
       </w:pPr>
-      <w:bookmarkStart w:id="3" w:name="_Toc4604774"/>
+      <w:bookmarkStart w:id="2" w:name="_Toc4604774"/>
       <w:r>
         <w:lastRenderedPageBreak/>
         <w:t>Design Process:</w:t>
       </w:r>
-      <w:bookmarkEnd w:id="3"/>
+      <w:bookmarkEnd w:id="2"/>
     </w:p>
     <w:p>
       <w:r>
@@ -3332,22 +3330,22 @@
       <w:pPr>
         <w:pStyle w:val="Heading1"/>
       </w:pPr>
-      <w:bookmarkStart w:id="4" w:name="_Toc4604775"/>
+      <w:bookmarkStart w:id="3" w:name="_Toc4604775"/>
       <w:r>
         <w:lastRenderedPageBreak/>
         <w:t>Normalisation</w:t>
       </w:r>
-      <w:bookmarkEnd w:id="4"/>
+      <w:bookmarkEnd w:id="3"/>
     </w:p>
     <w:p>
       <w:pPr>
         <w:pStyle w:val="Heading2"/>
       </w:pPr>
-      <w:bookmarkStart w:id="5" w:name="_Toc4604776"/>
+      <w:bookmarkStart w:id="4" w:name="_Toc4604776"/>
       <w:r>
         <w:t>1NF</w:t>
       </w:r>
-      <w:bookmarkEnd w:id="5"/>
+      <w:bookmarkEnd w:id="4"/>
     </w:p>
     <w:p>
       <w:r>
@@ -3539,12 +3537,12 @@
       <w:pPr>
         <w:pStyle w:val="Heading2"/>
       </w:pPr>
-      <w:bookmarkStart w:id="6" w:name="_Toc4604777"/>
+      <w:bookmarkStart w:id="5" w:name="_Toc4604777"/>
       <w:r>
         <w:lastRenderedPageBreak/>
         <w:t>2NF</w:t>
       </w:r>
-      <w:bookmarkEnd w:id="6"/>
+      <w:bookmarkEnd w:id="5"/>
     </w:p>
     <w:p>
       <w:r>
@@ -3720,12 +3718,12 @@
       <w:pPr>
         <w:pStyle w:val="Heading2"/>
       </w:pPr>
-      <w:bookmarkStart w:id="7" w:name="_Toc4604778"/>
+      <w:bookmarkStart w:id="6" w:name="_Toc4604778"/>
       <w:r>
         <w:lastRenderedPageBreak/>
         <w:t>3NF</w:t>
       </w:r>
-      <w:bookmarkEnd w:id="7"/>
+      <w:bookmarkEnd w:id="6"/>
     </w:p>
     <w:p>
       <w:r>
@@ -3970,12 +3968,12 @@
       <w:pPr>
         <w:pStyle w:val="Heading2"/>
       </w:pPr>
-      <w:bookmarkStart w:id="8" w:name="_Toc4604779"/>
+      <w:bookmarkStart w:id="7" w:name="_Toc4604779"/>
       <w:r>
         <w:lastRenderedPageBreak/>
         <w:t>After Normalisation</w:t>
       </w:r>
-      <w:bookmarkEnd w:id="8"/>
+      <w:bookmarkEnd w:id="7"/>
     </w:p>
     <w:p>
       <w:r>
@@ -4159,11 +4157,11 @@
       <w:pPr>
         <w:pStyle w:val="Heading2"/>
       </w:pPr>
-      <w:bookmarkStart w:id="9" w:name="_Toc4604780"/>
+      <w:bookmarkStart w:id="8" w:name="_Toc4604780"/>
       <w:r>
         <w:t>Final ERD</w:t>
       </w:r>
-      <w:bookmarkEnd w:id="9"/>
+      <w:bookmarkEnd w:id="8"/>
     </w:p>
     <w:p>
       <w:pPr>
@@ -4176,10 +4174,10 @@
           <w:noProof/>
         </w:rPr>
         <w:drawing>
-          <wp:inline distT="0" distB="0" distL="0" distR="0" wp14:anchorId="43A46AB4" wp14:editId="7806FE81">
+          <wp:inline distT="0" distB="0" distL="0" distR="0" wp14:anchorId="66C5A0BB" wp14:editId="392ECD6B">
             <wp:extent cx="6645910" cy="5398135"/>
             <wp:effectExtent l="0" t="0" r="2540" b="0"/>
-            <wp:docPr id="10" name="Picture 10"/>
+            <wp:docPr id="11" name="Picture 11"/>
             <wp:cNvGraphicFramePr>
               <a:graphicFrameLocks xmlns:a="http://schemas.openxmlformats.org/drawingml/2006/main" noChangeAspect="1"/>
             </wp:cNvGraphicFramePr>
@@ -4187,7 +4185,7 @@
               <a:graphicData uri="http://schemas.openxmlformats.org/drawingml/2006/picture">
                 <pic:pic xmlns:pic="http://schemas.openxmlformats.org/drawingml/2006/picture">
                   <pic:nvPicPr>
-                    <pic:cNvPr id="10" name="Vector ERD 2.0.png"/>
+                    <pic:cNvPr id="11" name="Vector ERD 2.0.png"/>
                     <pic:cNvPicPr/>
                   </pic:nvPicPr>
                   <pic:blipFill>
@@ -4228,6 +4226,8 @@
           <w:szCs w:val="32"/>
         </w:rPr>
       </w:pPr>
+      <w:bookmarkStart w:id="9" w:name="_GoBack"/>
+      <w:bookmarkEnd w:id="9"/>
       <w:r>
         <w:br w:type="page"/>
       </w:r>
@@ -6893,7 +6893,7 @@
 </file>
 
 <file path=customXml/itemProps1.xml><?xml version="1.0" encoding="utf-8"?>
-<ds:datastoreItem xmlns:ds="http://schemas.openxmlformats.org/officeDocument/2006/customXml" ds:itemID="{B667C7F5-8E33-4523-AFC4-8A21B4A5B469}">
+<ds:datastoreItem xmlns:ds="http://schemas.openxmlformats.org/officeDocument/2006/customXml" ds:itemID="{201916FB-E35B-4B02-9841-255D666433FA}">
   <ds:schemaRefs>
     <ds:schemaRef ds:uri="http://schemas.openxmlformats.org/officeDocument/2006/bibliography"/>
   </ds:schemaRefs>

</xml_diff>